<commit_message>
updated after lloyds partial review
git-svn-id: http://gforge.hl7.org/svn/fhir/trunk@1377 2f0db536-2c49-4257-a3fa-e771ed206c19
</commit_message>
<xml_diff>
--- a/documents/Tutorials/on-line module/FHIR Module Reading Material.docx
+++ b/documents/Tutorials/on-line module/FHIR Module Reading Material.docx
@@ -4684,13 +4684,7 @@
         </w:numPr>
       </w:pPr>
       <w:r>
-        <w:t xml:space="preserve">Each page in the specification has a link to community entered information. The quantity on each page will vary according to the </w:t>
-      </w:r>
-      <w:r>
-        <w:t>l</w:t>
-      </w:r>
-      <w:r>
-        <w:t>evel of interest in that resource.</w:t>
+        <w:t>Each page in the specification has a link to a wiki page containing community entered information. The quantity on each page will vary according to the level of interest in that resource.</w:t>
       </w:r>
     </w:p>
     <w:p>
@@ -4702,7 +4696,7 @@
         </w:numPr>
       </w:pPr>
       <w:r>
-        <w:t xml:space="preserve">The HL7 wiki for FHIR can be found at </w:t>
+        <w:t xml:space="preserve">The root HL7 wiki page for FHIR can be found at </w:t>
       </w:r>
       <w:hyperlink r:id="rId10" w:history="1">
         <w:r>
@@ -4713,7 +4707,7 @@
         </w:r>
       </w:hyperlink>
       <w:r>
-        <w:t xml:space="preserve"> . The information here is more for those developing resources, but still very interesting.</w:t>
+        <w:t xml:space="preserve"> . The information here is more for those developing resources, but still very interesting.  Some wiki information is more historical and may not reflect the most recent version of the specification.</w:t>
       </w:r>
     </w:p>
     <w:p>
@@ -4725,13 +4719,7 @@
         </w:numPr>
       </w:pPr>
       <w:r>
-        <w:t>There are other resources on-line available, in particular some blogs by the FHIR core tea</w:t>
-      </w:r>
-      <w:r>
-        <w:t>m</w:t>
-      </w:r>
-      <w:r>
-        <w:t>. These can be found at:</w:t>
+        <w:t>There are other resources on-line available, in particular some blogs by the FHIR core team. These can be found at:</w:t>
       </w:r>
     </w:p>
     <w:p>
@@ -4743,10 +4731,7 @@
         </w:numPr>
       </w:pPr>
       <w:r>
-        <w:t>Grahame</w:t>
-      </w:r>
-      <w:r>
-        <w:t xml:space="preserve"> Grieve : </w:t>
+        <w:t xml:space="preserve">Grahame Grieve : </w:t>
       </w:r>
       <w:hyperlink r:id="rId11" w:history="1">
         <w:r>
@@ -4769,10 +4754,7 @@
         </w:numPr>
       </w:pPr>
       <w:r>
-        <w:t>Ewout</w:t>
-      </w:r>
-      <w:r>
-        <w:t xml:space="preserve"> Kramer : </w:t>
+        <w:t xml:space="preserve">Ewout Kramer : </w:t>
       </w:r>
       <w:hyperlink r:id="rId12" w:history="1">
         <w:r>
@@ -4799,11 +4781,11 @@
           <w:rPr>
             <w:rStyle w:val="Hyperlink"/>
           </w:rPr>
-          <w:t>http://stackoverflow.com/</w:t>
+          <w:t>http://stackoverflow.com/questions/tagged/hl7-fhir</w:t>
         </w:r>
       </w:hyperlink>
       <w:r>
-        <w:t xml:space="preserve"> ) as a place to answer questions – and therefore have both question and answer available for reference.</w:t>
+        <w:t xml:space="preserve"> ) as a place to answer implementation-related questions – and therefore have both question and answer available for reference.</w:t>
       </w:r>
     </w:p>
     <w:p/>
@@ -4833,7 +4815,10 @@
         </w:numPr>
       </w:pPr>
       <w:r>
-        <w:t>Lloyd MacKenzie</w:t>
+        <w:t>Lloyd M</w:t>
+      </w:r>
+      <w:r>
+        <w:t>cKenzie</w:t>
       </w:r>
     </w:p>
     <w:p>
@@ -5176,6 +5161,11 @@
     </w:p>
     <w:p>
       <w:r>
+        <w:t xml:space="preserve">In response to these and other issues, Grahame Grieve surveyed the industry for best practices in modern interoperability frameworks outside the healthcare space.  The most highly regarded was a system called Highrise.  He leveraged a similar approach, applying it to healthcare.  </w:t>
+      </w:r>
+    </w:p>
+    <w:p>
+      <w:r>
         <w:t>FHIR (Fast Healthcare Interoperability Resources) grew out of this work.</w:t>
       </w:r>
       <w:r>
@@ -5196,7 +5186,7 @@
         </w:numPr>
       </w:pPr>
       <w:r>
-        <w:t xml:space="preserve">Is easy to implement (or as easy as healthcare interoperability ever can be). </w:t>
+        <w:t>Is easy to develop with a low learning curve and minimal custom tooling requirements.</w:t>
       </w:r>
     </w:p>
     <w:p>
@@ -5208,16 +5198,7 @@
         </w:numPr>
       </w:pPr>
       <w:r>
-        <w:t>Is semantically robust</w:t>
-      </w:r>
-      <w:r>
-        <w:t>. This means that it can be mapped back to the v3 RIM (and</w:t>
-      </w:r>
-      <w:r>
-        <w:t xml:space="preserve"> often to other specifications like</w:t>
-      </w:r>
-      <w:r>
-        <w:t xml:space="preserve"> openEHR archetypes)</w:t>
+        <w:t xml:space="preserve">Is easy to implement (or as easy as healthcare interoperability ever can be). </w:t>
       </w:r>
     </w:p>
     <w:p>
@@ -5229,28 +5210,19 @@
         </w:numPr>
       </w:pPr>
       <w:r>
-        <w:t>I</w:t>
-      </w:r>
-      <w:r>
-        <w:t xml:space="preserve">s ‘implementer </w:t>
-      </w:r>
-      <w:r>
-        <w:t>friendly</w:t>
-      </w:r>
-      <w:r>
-        <w:t xml:space="preserve">’ </w:t>
-      </w:r>
-      <w:r>
-        <w:t xml:space="preserve">– e.g. </w:t>
-      </w:r>
-      <w:r>
-        <w:t xml:space="preserve">uses common tools and </w:t>
-      </w:r>
-      <w:r>
-        <w:t>formats</w:t>
-      </w:r>
-      <w:r>
-        <w:t>, and web based technologies for the specification.</w:t>
+        <w:t>Is semantically robust</w:t>
+      </w:r>
+      <w:r>
+        <w:t>. This means that it can be mapped back to the v3 RIM (and</w:t>
+      </w:r>
+      <w:r>
+        <w:t xml:space="preserve"> often to other specifications </w:t>
+      </w:r>
+      <w:r>
+        <w:t>such as</w:t>
+      </w:r>
+      <w:r>
+        <w:t xml:space="preserve"> openEHR archetypes)</w:t>
       </w:r>
     </w:p>
     <w:p>
@@ -5262,13 +5234,28 @@
         </w:numPr>
       </w:pPr>
       <w:r>
-        <w:t>The art</w:t>
-      </w:r>
-      <w:r>
-        <w:t>i</w:t>
-      </w:r>
-      <w:r>
-        <w:t>facts should make sense to a human looking at them. While not intended for direct human viewing, being directly understandable helps both implementers and support personnel.</w:t>
+        <w:t>I</w:t>
+      </w:r>
+      <w:r>
+        <w:t xml:space="preserve">s ‘implementer </w:t>
+      </w:r>
+      <w:r>
+        <w:t>friendly</w:t>
+      </w:r>
+      <w:r>
+        <w:t xml:space="preserve">’ </w:t>
+      </w:r>
+      <w:r>
+        <w:t xml:space="preserve">– e.g. </w:t>
+      </w:r>
+      <w:r>
+        <w:t xml:space="preserve">uses common tools and </w:t>
+      </w:r>
+      <w:r>
+        <w:t>formats</w:t>
+      </w:r>
+      <w:r>
+        <w:t>, and web based technologies for the specification.</w:t>
       </w:r>
     </w:p>
     <w:p>
@@ -5286,7 +5273,7 @@
         <w:t>i</w:t>
       </w:r>
       <w:r>
-        <w:t xml:space="preserve">facts should be able to be validated electronically – so far as that is possible. </w:t>
+        <w:t>facts should make sense to a human looking at them. While not intended for direct human viewing, being directly understandable helps both implementers and support personnel.</w:t>
       </w:r>
     </w:p>
     <w:p>
@@ -5298,7 +5285,25 @@
         </w:numPr>
       </w:pPr>
       <w:r>
-        <w:t xml:space="preserve">Both XML and JSON should be valid representations. </w:t>
+        <w:t>The art</w:t>
+      </w:r>
+      <w:r>
+        <w:t>i</w:t>
+      </w:r>
+      <w:r>
+        <w:t xml:space="preserve">facts should be able to be validated electronically – so far as that is possible. </w:t>
+      </w:r>
+    </w:p>
+    <w:p>
+      <w:pPr>
+        <w:pStyle w:val="ListParagraph"/>
+        <w:numPr>
+          <w:ilvl w:val="0"/>
+          <w:numId w:val="2"/>
+        </w:numPr>
+      </w:pPr>
+      <w:r>
+        <w:t xml:space="preserve">Integrates well with and leverages modern web-based communication technologies (HTTP, XML, JSON, etc.). </w:t>
       </w:r>
     </w:p>
     <w:p>
@@ -5351,10 +5356,7 @@
         </w:numPr>
       </w:pPr>
       <w:r>
-        <w:t>All resources are defined in an easy-to-read format that includes a ‘psuedo-xml’ definition, UML diagrams, and links for formal definitions.</w:t>
-      </w:r>
-      <w:r>
-        <w:t xml:space="preserve"> The format is such that clinicians are able to understand what a resource contains and represents (though the target audience remains implementers)</w:t>
+        <w:t>An easy-to-read format for all resources that includes a ‘psuedo-xml’ definition, UML diagrams, and links for formal definitions. The format is such that clinicians are able to understand what a resource contains and represents (though the target audience remains implementers)</w:t>
       </w:r>
     </w:p>
     <w:p>
@@ -5366,7 +5368,7 @@
         </w:numPr>
       </w:pPr>
       <w:r>
-        <w:t>All resources have a number of examples that show how a resource is intended to be used.</w:t>
+        <w:t>A number of examples for each resourcethat show how each resource is intended to be used.</w:t>
       </w:r>
     </w:p>
     <w:p>
@@ -5378,7 +5380,7 @@
         </w:numPr>
       </w:pPr>
       <w:r>
-        <w:t>The standard is developed as if it were a software application with a build process that automatically generates all the artefacts from a small number of key definition files. The build process validates all definitions, and the examples, to ensure a high quality result.</w:t>
+        <w:t>A standards-development ‘build’ process that automatically generates all the artefacts from a small number of key definition files in a manner similar to a typical software development project. The build process validates all definitions and the examples to ensure a high quality result.</w:t>
       </w:r>
     </w:p>
     <w:p>
@@ -5390,13 +5392,7 @@
         </w:numPr>
       </w:pPr>
       <w:r>
-        <w:t xml:space="preserve">Freely available Reference Implementations in Delphi, Java and C# that implementers can download and use – or can use as the </w:t>
-      </w:r>
-      <w:r>
-        <w:t>basis of their own developments.</w:t>
-      </w:r>
-      <w:r>
-        <w:t xml:space="preserve"> Links are available to these (and other useful resources) on the front page of the specification (</w:t>
+        <w:t>Freely available Reference Implementations in Delphi, Java, C# and eCore that implementers can download and use – or can use as the basis of their own developments. Links are available to these (and other useful resources) on the front page of the specification (</w:t>
       </w:r>
       <w:hyperlink r:id="rId17" w:history="1">
         <w:r>
@@ -5407,7 +5403,7 @@
         </w:r>
       </w:hyperlink>
       <w:r>
-        <w:t xml:space="preserve"> )</w:t>
+        <w:t>).  Additional languages may be introduced in the future.</w:t>
       </w:r>
     </w:p>
     <w:p>
@@ -5419,7 +5415,7 @@
         </w:numPr>
       </w:pPr>
       <w:r>
-        <w:t>A number of on-line servers that implement the FHIR standard and can be used by implementers to test their developments</w:t>
+        <w:t>A number of publicly available FHIR test servers that can be used by implementers to test their developments</w:t>
       </w:r>
     </w:p>
     <w:p>
@@ -5431,10 +5427,7 @@
         </w:numPr>
       </w:pPr>
       <w:r>
-        <w:t xml:space="preserve">Regular ‘connectathons‘ (inspired by the IHE connectathons) where implementers can meet and </w:t>
-      </w:r>
-      <w:r>
-        <w:t>test their work.</w:t>
+        <w:t>Regular ‘connectathons‘ (inspired by the IHE connectathons) where implementers can meet and test their work.</w:t>
       </w:r>
     </w:p>
     <w:p>
@@ -5446,14 +5439,40 @@
         </w:numPr>
       </w:pPr>
       <w:r>
-        <w:t>A number of communications channels (List servers, skype conversations</w:t>
-      </w:r>
-      <w:r>
-        <w:t>, Stack Overflow</w:t>
-      </w:r>
-      <w:r>
-        <w:t>) where implementers can contact the core team and other implementers directly.</w:t>
-      </w:r>
+        <w:t>A number of communications channels (List servers, Wiki, Skype conversations, Stack Overflow) where implementers can contact the FHIR development team and other implementers directly.</w:t>
+      </w:r>
+    </w:p>
+    <w:p>
+      <w:pPr>
+        <w:ind w:left="0"/>
+      </w:pPr>
+      <w:r>
+        <w:t xml:space="preserve">At the time of writing, FHIR is still under active development and can be accessed at </w:t>
+      </w:r>
+      <w:hyperlink r:id="rId18" w:history="1">
+        <w:r>
+          <w:rPr>
+            <w:rStyle w:val="Hyperlink"/>
+          </w:rPr>
+          <w:t>www.hl7.org/FHIR</w:t>
+        </w:r>
+      </w:hyperlink>
+      <w:r>
+        <w:t>. The plan is to have it published as an HL7 Draft Standard for Trial Use (DSTU) no later than January 2014.</w:t>
+      </w:r>
+    </w:p>
+    <w:p>
+      <w:pPr>
+        <w:ind w:left="0"/>
+      </w:pPr>
+      <w:r>
+        <w:t>It should be noted that FHIR is not ‘version 4’ of HL7, although it builds on the long history of HL7 messaging, document and other standards.</w:t>
+      </w:r>
+    </w:p>
+    <w:p>
+      <w:pPr>
+        <w:ind w:left="0"/>
+      </w:pPr>
     </w:p>
     <w:p/>
     <w:p/>
@@ -5487,10 +5506,7 @@
     </w:p>
     <w:p>
       <w:r>
-        <w:t>All aspects of healthcare interoperability</w:t>
-      </w:r>
-      <w:r>
-        <w:t xml:space="preserve"> are within the scope of FHIR. Commonly 4 types – or paradigms – of interoperability are described. These are:</w:t>
+        <w:t>The scope of FHIR includes all aspects of healthcare-related interoperability – clinical care, administration, research, etc. Furthermore, FHIR supports interoperability via four common information exchange architectures/paradigms. These are:</w:t>
       </w:r>
     </w:p>
     <w:p>
@@ -5502,7 +5518,7 @@
         </w:numPr>
       </w:pPr>
       <w:r>
-        <w:t>Messages</w:t>
+        <w:t>Messaging</w:t>
       </w:r>
     </w:p>
     <w:p>
@@ -5538,47 +5554,17 @@
         </w:numPr>
       </w:pPr>
       <w:r>
-        <w:t>REST</w:t>
-      </w:r>
-      <w:r>
-        <w:t xml:space="preserve"> (Representational State Transfer – on-line access)</w:t>
-      </w:r>
-    </w:p>
-    <w:p>
-      <w:r>
-        <w:t xml:space="preserve">And their support by FHIR will be expanded on in future sections of this </w:t>
-      </w:r>
-      <w:r>
-        <w:t>module</w:t>
-      </w:r>
-      <w:r>
-        <w:t xml:space="preserve">. It is important to note that all of these paradigms use the same resources </w:t>
-      </w:r>
-      <w:r>
-        <w:t xml:space="preserve">to represent the content </w:t>
-      </w:r>
-      <w:r>
-        <w:t>– they are just wrapped in ‘packages’ that suit the particular paradigm.</w:t>
-      </w:r>
-      <w:r>
-        <w:t xml:space="preserve"> </w:t>
-      </w:r>
-    </w:p>
-    <w:p>
-      <w:r>
-        <w:t xml:space="preserve">However, the REST and Service paradigms are new to HL7. Unlike a messaging paradigm where the messages are used to update repositories (as well as implementing behaviour) the REST paradigm means that the information may </w:t>
-      </w:r>
-      <w:r>
-        <w:t xml:space="preserve">be </w:t>
-      </w:r>
-      <w:r>
-        <w:t>accessed from some other server when needed,</w:t>
-      </w:r>
-      <w:r>
-        <w:t xml:space="preserve"> so </w:t>
-      </w:r>
-      <w:r>
-        <w:t>it supports more of a distributed model.</w:t>
+        <w:t>REST (Representational State Transfer – on-line access)</w:t>
+      </w:r>
+    </w:p>
+    <w:p>
+      <w:r>
+        <w:t xml:space="preserve">All of these paradigms use the same resources to represent the content – they are just wrapped in ‘packages’ that suit the particular paradigm. </w:t>
+      </w:r>
+    </w:p>
+    <w:p>
+      <w:r>
+        <w:t>HL7 has considerable experience in the messaging and documents paradigm and some experience in the services paradigm.  However, the REST is new to HL7. Unlike a messaging paradigm where the messages are used to update repositories (as well as implementing behaviour) the REST paradigm means that the information may be accessed from some other server when needed, so it supports more of a distributed model.</w:t>
       </w:r>
     </w:p>
     <w:p>
@@ -7096,33 +7082,6 @@
       <w:bookmarkEnd w:id="5"/>
     </w:p>
     <w:p>
-      <w:r>
-        <w:t xml:space="preserve">The Development Process is documented at </w:t>
-      </w:r>
-      <w:hyperlink r:id="rId18" w:history="1">
-        <w:r>
-          <w:rPr>
-            <w:rStyle w:val="Hyperlink"/>
-          </w:rPr>
-          <w:t>http://wiki.hl7.org/index.php?title=FHIR_Development_Process</w:t>
-        </w:r>
-      </w:hyperlink>
-      <w:r>
-        <w:t xml:space="preserve">. </w:t>
-      </w:r>
-    </w:p>
-    <w:p>
-      <w:r>
-        <w:t>Important points</w:t>
-      </w:r>
-      <w:r>
-        <w:t xml:space="preserve"> related to G&amp;M</w:t>
-      </w:r>
-      <w:r>
-        <w:t>:</w:t>
-      </w:r>
-    </w:p>
-    <w:p>
       <w:pPr>
         <w:pStyle w:val="ListParagraph"/>
         <w:numPr>
@@ -7131,13 +7090,7 @@
         </w:numPr>
       </w:pPr>
       <w:r>
-        <w:t>The FHIR standard is open source. While it is developed by HL7, there is no need to be a</w:t>
-      </w:r>
-      <w:r>
-        <w:t>n</w:t>
-      </w:r>
-      <w:r>
-        <w:t xml:space="preserve"> HL7 member to use it (though participation is encouraged). </w:t>
+        <w:t xml:space="preserve">The FHIR standard is open source. While it is developed by HL7, there is no need to be an HL7 member to use it (though participation is encouraged). </w:t>
       </w:r>
     </w:p>
     <w:p>
@@ -7155,19 +7108,10 @@
         <w:rPr>
           <w:b/>
         </w:rPr>
-        <w:t>FHIR</w:t>
-      </w:r>
-      <w:r>
-        <w:rPr>
-          <w:b/>
-        </w:rPr>
-        <w:t xml:space="preserve"> Governance Board</w:t>
-      </w:r>
-      <w:r>
-        <w:t xml:space="preserve"> </w:t>
-      </w:r>
-      <w:r>
-        <w:t>(</w:t>
+        <w:t>FHIR Governance Board</w:t>
+      </w:r>
+      <w:r>
+        <w:t xml:space="preserve"> (</w:t>
       </w:r>
       <w:hyperlink r:id="rId19" w:history="1">
         <w:r>
@@ -7178,10 +7122,13 @@
         </w:r>
       </w:hyperlink>
       <w:r>
-        <w:t xml:space="preserve"> )</w:t>
-      </w:r>
-      <w:r>
-        <w:t>that oversees FHIR development and has final say on what resources are defined. The intention is that there will only be a small number of fundamental resources (100-150) that form the building blocks of all FHIR artefacts.</w:t>
+        <w:t>) oversees FHIR development and has final say on what resources are defined.</w:t>
+      </w:r>
+      <w:r>
+        <w:t xml:space="preserve"> </w:t>
+      </w:r>
+      <w:r>
+        <w:t>It also takes the lead in coordinating resources development with external groups and Standard Development Organizations.</w:t>
       </w:r>
     </w:p>
     <w:p>
@@ -7199,13 +7146,7 @@
         <w:rPr>
           <w:b/>
         </w:rPr>
-        <w:t xml:space="preserve">FHIR Management </w:t>
-      </w:r>
-      <w:r>
-        <w:rPr>
-          <w:b/>
-        </w:rPr>
-        <w:t>Group</w:t>
+        <w:t>FHIR Management Group</w:t>
       </w:r>
       <w:r>
         <w:t xml:space="preserve"> (</w:t>
@@ -7219,10 +7160,7 @@
         </w:r>
       </w:hyperlink>
       <w:r>
-        <w:t xml:space="preserve">) </w:t>
-      </w:r>
-      <w:r>
-        <w:t>provides day-to-day oversight of FHIR-related work group activities including performing quality analysis, monitoring scope and consistency with FHIR principles and aiding in the resolution of FHIR-related intra and inter-work group issues.</w:t>
+        <w:t>) provides day-to-day oversight of FHIR-related work group activities including performing quality analysis, monitoring scope and consistency with FHIR principles and aiding in the resolution of FHIR-related intra and inter-work group issues.</w:t>
       </w:r>
     </w:p>
     <w:p>
@@ -7234,19 +7172,7 @@
         </w:numPr>
       </w:pPr>
       <w:r>
-        <w:t xml:space="preserve">Actual development of resources is performed by the Work Groups to which that resource ‘belongs’. </w:t>
-      </w:r>
-      <w:r>
-        <w:t>E.g.</w:t>
-      </w:r>
-      <w:r>
-        <w:t xml:space="preserve"> the </w:t>
-      </w:r>
-      <w:r>
-        <w:t xml:space="preserve">Pharmacy Work Group is responsible for all medication related resources. There are some ‘infrastructure’ resources that the FHIR Core team are responsible for, but clinical </w:t>
-      </w:r>
-      <w:r>
-        <w:t>resources are managed by the work group that is already working on that domain within HL7.</w:t>
+        <w:t>Actual development of resources is performed by the HL7 Work Groups that ‘owns’ the resource. E.g. the Pharmacy Work Group is responsible for all medication related resources. In addition to the primary owner, there may be additional Work Groups that are consulted as part of the development process.  In a few cases – generally due to bandwidth issues – the ‘owner’ is designated as the FHIR Core Team.</w:t>
       </w:r>
     </w:p>
     <w:p/>
@@ -7288,46 +7214,20 @@
           <w:numId w:val="24"/>
         </w:numPr>
       </w:pPr>
-      <w:r>
-        <w:t>IHE</w:t>
-      </w:r>
-      <w:r>
-        <w:t xml:space="preserve"> </w:t>
-      </w:r>
-      <w:r>
-        <w:t>(</w:t>
+      <w:bookmarkStart w:id="7" w:name="_Toc231873163"/>
+      <w:r>
+        <w:t>IHE (</w:t>
       </w:r>
       <w:hyperlink r:id="rId21" w:history="1">
         <w:r>
           <w:rPr>
             <w:rStyle w:val="Hyperlink"/>
           </w:rPr>
-          <w:t>http://www.ihe.net/</w:t>
+          <w:t>http://www.ihe.net</w:t>
         </w:r>
       </w:hyperlink>
       <w:r>
-        <w:t xml:space="preserve"> </w:t>
-      </w:r>
-      <w:r>
-        <w:t>)</w:t>
-      </w:r>
-      <w:r>
-        <w:t xml:space="preserve">– in </w:t>
-      </w:r>
-      <w:r>
-        <w:t>particular</w:t>
-      </w:r>
-      <w:r>
-        <w:t xml:space="preserve"> the XDS related resources (currently modelled as t</w:t>
-      </w:r>
-      <w:r>
-        <w:t>he DocumentReference resource that represents the XD</w:t>
-      </w:r>
-      <w:r>
-        <w:t>S</w:t>
-      </w:r>
-      <w:r>
-        <w:t xml:space="preserve"> entry. There is a separate discussion on FHIR support of XDS on page </w:t>
+        <w:t xml:space="preserve">) is cooperating on the development of resources to support RESTful implementation of their XDS and ATNA profiles (currently modelled as the DocumentReference and SecurityEvent resources. There is a separate discussion on FHIR support of XDS on page </w:t>
       </w:r>
       <w:r>
         <w:fldChar w:fldCharType="begin"/>
@@ -7348,7 +7248,7 @@
         <w:fldChar w:fldCharType="end"/>
       </w:r>
       <w:r>
-        <w:t>)</w:t>
+        <w:t>.)</w:t>
       </w:r>
     </w:p>
     <w:p>
@@ -7360,13 +7260,7 @@
         </w:numPr>
       </w:pPr>
       <w:r>
-        <w:t>openEHR</w:t>
-      </w:r>
-      <w:r>
-        <w:t xml:space="preserve"> </w:t>
-      </w:r>
-      <w:r>
-        <w:t>(</w:t>
+        <w:t>openEHR (</w:t>
       </w:r>
       <w:hyperlink r:id="rId22" w:history="1">
         <w:r>
@@ -7377,19 +7271,7 @@
         </w:r>
       </w:hyperlink>
       <w:r>
-        <w:t xml:space="preserve">) </w:t>
-      </w:r>
-      <w:r>
-        <w:t xml:space="preserve">has done a significant amount of work in modelling the clinical </w:t>
-      </w:r>
-      <w:r>
-        <w:t>domains</w:t>
-      </w:r>
-      <w:r>
-        <w:t>. They have taken a slightly different approach to HL7 by creating domain-specific m</w:t>
-      </w:r>
-      <w:r>
-        <w:t>odels that are ‘maximal data sets’ for that domain.</w:t>
+        <w:t>) has done a significant amount of work in modelling the clinical domains. They have taken a slightly different approach to HL7 by creating domain-specific models that are ‘maximal data sets’ for that domain.</w:t>
       </w:r>
     </w:p>
     <w:p>
@@ -7401,10 +7283,7 @@
         </w:numPr>
       </w:pPr>
       <w:r>
-        <w:t>DICOM</w:t>
-      </w:r>
-      <w:r>
-        <w:t xml:space="preserve"> (</w:t>
+        <w:t>DICOM (</w:t>
       </w:r>
       <w:hyperlink r:id="rId23" w:history="1">
         <w:r>
@@ -7415,10 +7294,7 @@
         </w:r>
       </w:hyperlink>
       <w:r>
-        <w:t xml:space="preserve"> )</w:t>
-      </w:r>
-      <w:r>
-        <w:t>. Working together on the Image resource</w:t>
+        <w:t xml:space="preserve"> ). Working together on the Image-related resources</w:t>
       </w:r>
     </w:p>
     <w:p>
@@ -7430,10 +7306,7 @@
         </w:numPr>
       </w:pPr>
       <w:r>
-        <w:t>W3C</w:t>
-      </w:r>
-      <w:r>
-        <w:t xml:space="preserve"> (</w:t>
+        <w:t>W3C (</w:t>
       </w:r>
       <w:hyperlink r:id="rId24" w:history="1">
         <w:r>
@@ -7444,44 +7317,13 @@
         </w:r>
       </w:hyperlink>
       <w:r>
-        <w:t xml:space="preserve"> )</w:t>
-      </w:r>
-      <w:r>
-        <w:t xml:space="preserve">. As the initial work has been in the REST </w:t>
-      </w:r>
-      <w:r>
-        <w:t>paradigm</w:t>
-      </w:r>
-      <w:r>
-        <w:t xml:space="preserve">, FHIR attempts to be as </w:t>
-      </w:r>
-      <w:r>
-        <w:t>faithful</w:t>
-      </w:r>
-      <w:r>
-        <w:t xml:space="preserve"> </w:t>
-      </w:r>
-      <w:r>
-        <w:t xml:space="preserve">as possible in </w:t>
-      </w:r>
-      <w:r>
-        <w:t>the use</w:t>
-      </w:r>
-      <w:r>
-        <w:t xml:space="preserve"> of HTTP constructs (verbs, headers, response codes, mime types) and other standard</w:t>
-      </w:r>
-      <w:r>
-        <w:t xml:space="preserve"> </w:t>
-      </w:r>
-      <w:r>
-        <w:t>constructs such as the Atom standard.</w:t>
+        <w:t xml:space="preserve"> ). As the initial work has been in the REST paradigm, FHIR attempts to be as faithful as possible in the use of HTTP constructs (verbs, headers, response codes, mime types) and other standard constructs such as the Atom standard.  The W3C is also assisting with the representation of FHIR in RDF and using other semantic web tools.</w:t>
       </w:r>
     </w:p>
     <w:p>
       <w:pPr>
         <w:pStyle w:val="Heading2"/>
       </w:pPr>
-      <w:bookmarkStart w:id="7" w:name="_Toc231873163"/>
       <w:r>
         <w:t>License</w:t>
       </w:r>
@@ -7489,22 +7331,7 @@
     </w:p>
     <w:p>
       <w:r>
-        <w:t xml:space="preserve">FHIR is released </w:t>
-      </w:r>
-      <w:r>
-        <w:t>u</w:t>
-      </w:r>
-      <w:r>
-        <w:t xml:space="preserve">nder an open source license (though the details of that are yet to be finalized) – you don't even need to be a member of HL7 to use </w:t>
-      </w:r>
-      <w:r>
-        <w:t>them</w:t>
-      </w:r>
-      <w:r>
-        <w:t xml:space="preserve"> (although there are significant benefits in being a member of course).</w:t>
-      </w:r>
-      <w:r>
-        <w:t xml:space="preserve"> </w:t>
+        <w:t>FHIR is released under an open license.  You don't need to be a member of HL7 to use FHIR (although there are significant benefits in being a member of course).</w:t>
       </w:r>
     </w:p>
     <w:p>
@@ -7777,10 +7604,7 @@
           <w:p/>
           <w:p>
             <w:r>
-              <w:t>When u</w:t>
-            </w:r>
-            <w:r>
-              <w:t>sing a messaging paradigm (p</w:t>
+              <w:t>When using a messaging paradigm (p</w:t>
             </w:r>
             <w:r>
               <w:fldChar w:fldCharType="begin"/>
@@ -7801,40 +7625,31 @@
               <w:fldChar w:fldCharType="end"/>
             </w:r>
             <w:r>
-              <w:t>), a</w:t>
+              <w:t>), an application such as an integration engine can bilaterally convert between FHIR resources and other standard instances such as CDA and v2.</w:t>
             </w:r>
+            <w:commentRangeStart w:id="11"/>
             <w:r>
-              <w:t xml:space="preserve">n application like an integration engine can bilaterally convert between FHIR resources and other standard messages. </w:t>
+              <w:t xml:space="preserve"> </w:t>
             </w:r>
+            <w:commentRangeEnd w:id="11"/>
             <w:r>
-              <w:t>For example, t</w:t>
-            </w:r>
-            <w:r>
-              <w:t>he FHIR project intents to make available standard transforms for conversion between CCDA documents and FHIR documents, and more general CDA document conversion is quite possible. However, it should be noted that as CDA is, in effect, a ‘format’ for information, such conversions are very likely to be specific to particular templates, and their success will depend on how specific that templat</w:t>
-            </w:r>
-            <w:r>
-              <w:t>e</w:t>
-            </w:r>
-            <w:r>
-              <w:t xml:space="preserve"> is.</w:t>
+              <w:rPr>
+                <w:rStyle w:val="CommentReference"/>
+              </w:rPr>
+              <w:commentReference w:id="11"/>
             </w:r>
           </w:p>
           <w:p>
+            <w:commentRangeStart w:id="12"/>
             <w:r>
-              <w:t>There are no current plans to do this for v2 messages as their use is quite variable – however guidance for doing so will be made available</w:t>
-            </w:r>
-            <w:r>
-              <w:t>, and in many ways v2 will be simpler to map than CDA – for example, i</w:t>
-            </w:r>
-            <w:r>
-              <w:t>n general terms, a v2 segment maps to a FHIR resource.</w:t>
+              <w:t>There are no current plans to do this for v2 messages as their use is quite variable – however guidance for doing so will be made available, and in many ways v2 will be simpler to map than CDA – for example, in general terms, a v2 segment maps to a FHIR resource.</w:t>
             </w:r>
           </w:p>
           <w:p>
             <w:r>
               <w:t>This post from Grahame (</w:t>
             </w:r>
-            <w:hyperlink r:id="rId26" w:history="1">
+            <w:hyperlink r:id="rId27" w:history="1">
               <w:r>
                 <w:rPr>
                   <w:rStyle w:val="Hyperlink"/>
@@ -7845,7 +7660,7 @@
             <w:r>
               <w:t xml:space="preserve"> ) talks about converting from v2 messages, and this one (</w:t>
             </w:r>
-            <w:hyperlink r:id="rId27" w:history="1">
+            <w:hyperlink r:id="rId28" w:history="1">
               <w:r>
                 <w:rPr>
                   <w:rStyle w:val="Hyperlink"/>
@@ -7855,6 +7670,13 @@
             </w:hyperlink>
             <w:r>
               <w:t xml:space="preserve"> ) is v3/CDA focussed.</w:t>
+            </w:r>
+            <w:commentRangeEnd w:id="12"/>
+            <w:r>
+              <w:rPr>
+                <w:rStyle w:val="CommentReference"/>
+              </w:rPr>
+              <w:commentReference w:id="12"/>
             </w:r>
           </w:p>
           <w:p/>
@@ -7873,11 +7695,11 @@
       <w:pPr>
         <w:pStyle w:val="Heading2"/>
       </w:pPr>
-      <w:bookmarkStart w:id="11" w:name="_Toc231873166"/>
+      <w:bookmarkStart w:id="13" w:name="_Toc231873166"/>
       <w:r>
         <w:t>Native FHIR server with existing back end</w:t>
       </w:r>
-      <w:bookmarkEnd w:id="11"/>
+      <w:bookmarkEnd w:id="13"/>
     </w:p>
     <w:tbl>
       <w:tblPr>
@@ -7928,7 +7750,7 @@
                           <pic:cNvPicPr/>
                         </pic:nvPicPr>
                         <pic:blipFill>
-                          <a:blip r:embed="rId28">
+                          <a:blip r:embed="rId29">
                             <a:extLst>
                               <a:ext uri="{28A0092B-C50C-407E-A947-70E740481C1C}">
                                 <a14:useLocalDpi xmlns:a14="http://schemas.microsoft.com/office/drawing/2010/main" val="0"/>
@@ -7986,7 +7808,13 @@
               <w:t>e.g.</w:t>
             </w:r>
             <w:r>
-              <w:t xml:space="preserve"> receive a request for a FHIR resource, query the back end system for the data, then convert to a FHIR resource and return.</w:t>
+              <w:t xml:space="preserve"> receive a request for a FHIR resource, query the back end system for the data, then convert to a</w:t>
+            </w:r>
+            <w:r>
+              <w:t>nother</w:t>
+            </w:r>
+            <w:r>
+              <w:t xml:space="preserve"> FHIR resource and return.</w:t>
             </w:r>
           </w:p>
           <w:p>
@@ -8050,11 +7878,11 @@
       <w:pPr>
         <w:pStyle w:val="Heading2"/>
       </w:pPr>
-      <w:bookmarkStart w:id="12" w:name="_Toc231873167"/>
+      <w:bookmarkStart w:id="14" w:name="_Toc231873167"/>
       <w:r>
         <w:t>Native FHIR server with FHIR back end</w:t>
       </w:r>
-      <w:bookmarkEnd w:id="12"/>
+      <w:bookmarkEnd w:id="14"/>
     </w:p>
     <w:tbl>
       <w:tblPr>
@@ -8105,7 +7933,7 @@
                           <pic:cNvPicPr/>
                         </pic:nvPicPr>
                         <pic:blipFill>
-                          <a:blip r:embed="rId29">
+                          <a:blip r:embed="rId30">
                             <a:extLst>
                               <a:ext uri="{28A0092B-C50C-407E-A947-70E740481C1C}">
                                 <a14:useLocalDpi xmlns:a14="http://schemas.microsoft.com/office/drawing/2010/main" val="0"/>
@@ -8159,20 +7987,82 @@
         </w:tc>
       </w:tr>
     </w:tbl>
-    <w:p/>
     <w:p>
       <w:pPr>
         <w:pStyle w:val="Heading1"/>
       </w:pPr>
-      <w:bookmarkStart w:id="13" w:name="_Toc231873168"/>
+      <w:bookmarkStart w:id="15" w:name="_Toc231873168"/>
       <w:r>
         <w:t>Using FHIR – sample scenarios</w:t>
       </w:r>
-      <w:bookmarkEnd w:id="13"/>
-    </w:p>
-    <w:p>
-      <w:r>
-        <w:t>&lt;&lt;&lt; samples here &gt;&gt;&gt;</w:t>
+      <w:bookmarkEnd w:id="15"/>
+    </w:p>
+    <w:p>
+      <w:r>
+        <w:t>Example of when you might use a FHIR interface include:</w:t>
+      </w:r>
+    </w:p>
+    <w:p>
+      <w:pPr>
+        <w:pStyle w:val="ListParagraph"/>
+        <w:numPr>
+          <w:ilvl w:val="0"/>
+          <w:numId w:val="56"/>
+        </w:numPr>
+      </w:pPr>
+      <w:r>
+        <w:t xml:space="preserve">On-line queries to a RESTful server by a mobile </w:t>
+      </w:r>
+      <w:r>
+        <w:t xml:space="preserve">or web </w:t>
+      </w:r>
+      <w:r>
+        <w:t>application</w:t>
+      </w:r>
+    </w:p>
+    <w:p>
+      <w:pPr>
+        <w:pStyle w:val="ListParagraph"/>
+        <w:numPr>
+          <w:ilvl w:val="0"/>
+          <w:numId w:val="56"/>
+        </w:numPr>
+      </w:pPr>
+      <w:r>
+        <w:t>Using the XDS</w:t>
+      </w:r>
+      <w:r>
+        <w:t>-compatible</w:t>
+      </w:r>
+      <w:r>
+        <w:t xml:space="preserve"> resources</w:t>
+      </w:r>
+      <w:r>
+        <w:t xml:space="preserve"> to store and locate documents (which could be FHIR documents, CDA, PDF etc)</w:t>
+      </w:r>
+    </w:p>
+    <w:p>
+      <w:pPr>
+        <w:pStyle w:val="ListParagraph"/>
+        <w:numPr>
+          <w:ilvl w:val="0"/>
+          <w:numId w:val="56"/>
+        </w:numPr>
+      </w:pPr>
+      <w:r>
+        <w:t>Internal messaging of events where you would generally use ADT version 2 messages</w:t>
+      </w:r>
+    </w:p>
+    <w:p>
+      <w:pPr>
+        <w:pStyle w:val="ListParagraph"/>
+        <w:numPr>
+          <w:ilvl w:val="0"/>
+          <w:numId w:val="56"/>
+        </w:numPr>
+      </w:pPr>
+      <w:r>
+        <w:t xml:space="preserve">Sending a Discharge Summary to a repository </w:t>
       </w:r>
     </w:p>
     <w:p>
@@ -8197,14 +8087,14 @@
       <w:pPr>
         <w:pStyle w:val="Heading1"/>
       </w:pPr>
-      <w:bookmarkStart w:id="14" w:name="_Toc231873169"/>
+      <w:bookmarkStart w:id="16" w:name="_Toc231873169"/>
       <w:r>
         <w:t>Key Concepts</w:t>
       </w:r>
       <w:r>
         <w:t xml:space="preserve"> of FHIR</w:t>
       </w:r>
-      <w:bookmarkEnd w:id="14"/>
+      <w:bookmarkEnd w:id="16"/>
     </w:p>
     <w:p>
       <w:r>
@@ -8275,68 +8165,51 @@
       <w:pPr>
         <w:pStyle w:val="Heading2"/>
       </w:pPr>
-      <w:bookmarkStart w:id="15" w:name="_Toc231873170"/>
+      <w:bookmarkStart w:id="17" w:name="_Toc231873170"/>
       <w:r>
         <w:t xml:space="preserve">Resources </w:t>
       </w:r>
-      <w:bookmarkEnd w:id="15"/>
+      <w:bookmarkEnd w:id="17"/>
     </w:p>
     <w:p>
       <w:pPr>
         <w:pStyle w:val="Heading3"/>
       </w:pPr>
-      <w:bookmarkStart w:id="16" w:name="_Toc231873171"/>
+      <w:bookmarkStart w:id="18" w:name="_Toc231873171"/>
       <w:r>
         <w:t>Introducing the</w:t>
       </w:r>
       <w:r>
         <w:t xml:space="preserve"> resource</w:t>
       </w:r>
-      <w:bookmarkEnd w:id="16"/>
-    </w:p>
-    <w:p>
-      <w:r>
-        <w:t>A resource is the smallest unit of exchange that ‘makes sense’ in interoperability – such as an observation, a patient or a problem. They are roughly analogous to a segment in a v2 message, or a CMET in the v3 world.</w:t>
-      </w:r>
-    </w:p>
-    <w:p>
-      <w:r>
-        <w:t>A resource has the notion of ‘identity’ – something that identifies it as a logical ‘thing’, and will have a location (a URI) where it can be found</w:t>
-      </w:r>
-      <w:r>
-        <w:t>, which will include both the id and the host where that resource is stored.</w:t>
-      </w:r>
-      <w:r>
-        <w:t xml:space="preserve"> </w:t>
-      </w:r>
-    </w:p>
-    <w:p>
-      <w:r>
-        <w:t xml:space="preserve">A resource is made up of properties, each of which is a particular datatype (like string or CodeableConcept). In many resources, a particular property can be </w:t>
-      </w:r>
-      <w:r>
-        <w:t xml:space="preserve">one </w:t>
-      </w:r>
-      <w:r>
-        <w:t xml:space="preserve">of </w:t>
-      </w:r>
-      <w:r>
-        <w:t xml:space="preserve">several </w:t>
-      </w:r>
-      <w:r>
-        <w:t xml:space="preserve">different datatypes, though </w:t>
-      </w:r>
-      <w:r>
-        <w:t>the property of a particular</w:t>
-      </w:r>
-      <w:r>
-        <w:t xml:space="preserve"> instance of a resource will be </w:t>
-      </w:r>
-      <w:r>
-        <w:t xml:space="preserve">only </w:t>
-      </w:r>
-      <w:r>
-        <w:t xml:space="preserve">of one of those  datatypes. </w:t>
+      <w:bookmarkEnd w:id="18"/>
+    </w:p>
+    <w:p>
+      <w:r>
+        <w:t>A resource is the smallest unit of exchange that ‘makes sense’ in interoperability – such as an observation, a patient or a problem. They are roughly analogous to a segment in a v2 message or a CMET in the v3 world.</w:t>
+      </w:r>
+    </w:p>
+    <w:p>
+      <w:commentRangeStart w:id="19"/>
+      <w:r>
+        <w:t>The intention is that there will only be a small number of fundamental resources (100-150) that form the building blocks of all FHIR artefacts.</w:t>
+      </w:r>
+      <w:commentRangeEnd w:id="19"/>
+      <w:r>
+        <w:rPr>
+          <w:rStyle w:val="CommentReference"/>
+        </w:rPr>
+        <w:commentReference w:id="19"/>
+      </w:r>
+    </w:p>
+    <w:p>
+      <w:r>
+        <w:t xml:space="preserve">A resource has the notion of ‘identity’ – something that identifies it as a logical ‘thing’ and will have a location (a URI) where it can be found, that will include both the id and the host where that resource is stored. </w:t>
+      </w:r>
+    </w:p>
+    <w:p>
+      <w:r>
+        <w:t xml:space="preserve">A resource is made up of elements, each of which is a particular datatype (like string or CodeableConcept). In many resources, a particular element can be one of several different datatypes, though an element occurrence of a particular instance of a resource will be only of one of those datatypes. </w:t>
       </w:r>
     </w:p>
     <w:p>
@@ -8350,10 +8223,7 @@
         <w:t>component.value</w:t>
       </w:r>
       <w:r>
-        <w:t xml:space="preserve"> can be a Quantity, a CodeableConcept and</w:t>
-      </w:r>
-      <w:r>
-        <w:t xml:space="preserve"> a number of others. If a specific instance was of type Quantity, then the name of that element would be </w:t>
+        <w:t xml:space="preserve"> can be a Quantity, a CodeableConcept and a number of others. If a specific instance was of type Quantity, then the name of that element would be </w:t>
       </w:r>
       <w:r>
         <w:rPr>
@@ -8399,11 +8269,11 @@
       <w:pPr>
         <w:pStyle w:val="Heading3"/>
       </w:pPr>
-      <w:bookmarkStart w:id="17" w:name="_Toc231873172"/>
+      <w:bookmarkStart w:id="20" w:name="_Toc231873172"/>
       <w:r>
         <w:t>Examples of a resource</w:t>
       </w:r>
-      <w:bookmarkEnd w:id="17"/>
+      <w:bookmarkEnd w:id="20"/>
     </w:p>
     <w:p>
       <w:pPr>
@@ -8424,7 +8294,7 @@
       <w:r>
         <w:t xml:space="preserve"> -  </w:t>
       </w:r>
-      <w:hyperlink r:id="rId30" w:history="1">
+      <w:hyperlink r:id="rId31" w:history="1">
         <w:r>
           <w:rPr>
             <w:rStyle w:val="Hyperlink"/>
@@ -10264,20 +10134,20 @@
       <w:pPr>
         <w:pStyle w:val="Heading3"/>
       </w:pPr>
-      <w:bookmarkStart w:id="18" w:name="_Toc231873173"/>
+      <w:bookmarkStart w:id="21" w:name="_Toc231873173"/>
       <w:r>
         <w:t xml:space="preserve">Types of Resource in </w:t>
       </w:r>
       <w:r>
         <w:t>FHIR</w:t>
       </w:r>
-      <w:bookmarkEnd w:id="18"/>
+      <w:bookmarkEnd w:id="21"/>
     </w:p>
     <w:p>
       <w:r>
         <w:t xml:space="preserve">There are a number of different types of resource that FHIR defines, and these are described at </w:t>
       </w:r>
-      <w:hyperlink r:id="rId31" w:history="1">
+      <w:hyperlink r:id="rId32" w:history="1">
         <w:r>
           <w:rPr>
             <w:rStyle w:val="Hyperlink"/>
@@ -10752,48 +10622,27 @@
       <w:pPr>
         <w:pStyle w:val="Heading3"/>
       </w:pPr>
-      <w:bookmarkStart w:id="19" w:name="_Toc231873174"/>
+      <w:bookmarkStart w:id="22" w:name="_Toc231873174"/>
       <w:r>
         <w:t>FHIR on the wire</w:t>
       </w:r>
-      <w:bookmarkEnd w:id="19"/>
-    </w:p>
-    <w:p>
-      <w:r>
-        <w:t xml:space="preserve">One thing that is worth mentioning early in the discussion of a resource is the way that it can be represented. Any FHIR resource can be represented either as an XML document, or as a JSON document – indeed all the </w:t>
-      </w:r>
-      <w:r>
-        <w:t>examples</w:t>
-      </w:r>
-      <w:r>
-        <w:t xml:space="preserve"> in the specification </w:t>
-      </w:r>
-      <w:r>
-        <w:t xml:space="preserve">(on the example tab of each resource) </w:t>
-      </w:r>
-      <w:r>
-        <w:t>have both representations.</w:t>
-      </w:r>
-    </w:p>
-    <w:p>
-      <w:r>
-        <w:t xml:space="preserve">The FHIR team have defined a JSON syntax that is very similar to the XML syntax both for ease of conversion between the two, but also to ensure that the extensibility of </w:t>
-      </w:r>
-      <w:r>
-        <w:t>FHIR can</w:t>
-      </w:r>
-      <w:r>
-        <w:t xml:space="preserve"> be expressed in both formats.</w:t>
-      </w:r>
-      <w:r>
-        <w:t xml:space="preserve"> </w:t>
+      <w:bookmarkEnd w:id="22"/>
+    </w:p>
+    <w:p>
+      <w:r>
+        <w:t>One thing that is worth mentioning early in the discussion of a resource is the way that it can be represented. Any FHIR resource can be represented either as an XML document, or as a JSON document – indeed all the examples in the specification (on the example tab of each resource) have both representations.  In the future, representation as RDF will also be possible, though this will be a secondary rather than primary representation.</w:t>
+      </w:r>
+    </w:p>
+    <w:p>
+      <w:r>
+        <w:t xml:space="preserve">The FHIR team have defined a JSON syntax that is very similar to the XML syntax both for ease of conversion between the two and also to ensure that the extensibility of FHIR can be expressed in both formats. </w:t>
       </w:r>
     </w:p>
     <w:p>
       <w:r>
         <w:t xml:space="preserve">There is a post at </w:t>
       </w:r>
-      <w:hyperlink r:id="rId32" w:history="1">
+      <w:hyperlink r:id="rId33" w:history="1">
         <w:r>
           <w:rPr>
             <w:rStyle w:val="Hyperlink"/>
@@ -10802,21 +10651,18 @@
         </w:r>
       </w:hyperlink>
       <w:r>
-        <w:t xml:space="preserve"> that discusses this representation, and the reason why it was chosen.</w:t>
+        <w:t xml:space="preserve"> that discusses this representation and the reason why it was chosen.</w:t>
       </w:r>
     </w:p>
     <w:p>
       <w:pPr>
         <w:pStyle w:val="Heading3"/>
       </w:pPr>
-      <w:bookmarkStart w:id="20" w:name="_Toc231873175"/>
-      <w:r>
-        <w:t>Definition</w:t>
-      </w:r>
-      <w:r>
-        <w:t xml:space="preserve"> &amp; Documentation in the Specification</w:t>
-      </w:r>
-      <w:bookmarkEnd w:id="20"/>
+      <w:bookmarkStart w:id="23" w:name="_Toc229627713"/>
+      <w:r>
+        <w:t>Definition &amp; Documentation in the Specification</w:t>
+      </w:r>
+      <w:bookmarkEnd w:id="23"/>
     </w:p>
     <w:p>
       <w:pPr>
@@ -10830,57 +10676,22 @@
           <w:rFonts w:eastAsiaTheme="minorEastAsia"/>
           <w:lang w:val="en-US" w:eastAsia="en-US"/>
         </w:rPr>
-        <w:t xml:space="preserve">In the specification, resources are defined in a number of different ways (and incidentally this is where the value of </w:t>
-      </w:r>
-      <w:r>
+        <w:t xml:space="preserve">In the FHIR specification, resources are described in a number of different ways (and incidentally this is where the value of building the specification as if it was a software project really has benefits as all the ways are consistent – they are validated and enforced during the build process – including all the examples). </w:t>
+      </w:r>
+    </w:p>
+    <w:p>
+      <w:pPr>
         <w:rPr>
           <w:rFonts w:eastAsiaTheme="minorEastAsia"/>
           <w:lang w:val="en-US" w:eastAsia="en-US"/>
         </w:rPr>
-        <w:t>building the specification as if it was a software project really has benefits as all the ways are consistent – they are validated and enforced during the build process – including all the examples</w:t>
-      </w:r>
+      </w:pPr>
       <w:r>
         <w:rPr>
           <w:rFonts w:eastAsiaTheme="minorEastAsia"/>
           <w:lang w:val="en-US" w:eastAsia="en-US"/>
         </w:rPr>
-        <w:t>)</w:t>
-      </w:r>
-      <w:r>
-        <w:rPr>
-          <w:rFonts w:eastAsiaTheme="minorEastAsia"/>
-          <w:lang w:val="en-US" w:eastAsia="en-US"/>
-        </w:rPr>
-        <w:t xml:space="preserve">. </w:t>
-      </w:r>
-    </w:p>
-    <w:p>
-      <w:pPr>
-        <w:rPr>
-          <w:rFonts w:eastAsiaTheme="minorEastAsia"/>
-          <w:lang w:val="en-US" w:eastAsia="en-US"/>
-        </w:rPr>
-      </w:pPr>
-      <w:r>
-        <w:rPr>
-          <w:rFonts w:eastAsiaTheme="minorEastAsia"/>
-          <w:lang w:val="en-US" w:eastAsia="en-US"/>
-        </w:rPr>
-        <w:t xml:space="preserve">The following are the </w:t>
-      </w:r>
-      <w:r>
-        <w:rPr>
-          <w:rFonts w:eastAsiaTheme="minorEastAsia"/>
-          <w:lang w:val="en-US" w:eastAsia="en-US"/>
-        </w:rPr>
-        <w:t>artifacts</w:t>
-      </w:r>
-      <w:r>
-        <w:rPr>
-          <w:rFonts w:eastAsiaTheme="minorEastAsia"/>
-          <w:lang w:val="en-US" w:eastAsia="en-US"/>
-        </w:rPr>
-        <w:t xml:space="preserve"> you will see for each resource in the specification</w:t>
+        <w:t>The following are the representations you will see for each resource in the specification</w:t>
       </w:r>
     </w:p>
     <w:p>
@@ -10961,7 +10772,7 @@
                     <pic:cNvPicPr/>
                   </pic:nvPicPr>
                   <pic:blipFill>
-                    <a:blip r:embed="rId33">
+                    <a:blip r:embed="rId34">
                       <a:extLst>
                         <a:ext uri="{28A0092B-C50C-407E-A947-70E740481C1C}">
                           <a14:useLocalDpi xmlns:a14="http://schemas.microsoft.com/office/drawing/2010/main" val="0"/>
@@ -10991,6 +10802,14 @@
     <w:p>
       <w:pPr>
         <w:ind w:left="644"/>
+      </w:pPr>
+      <w:r>
+        <w:t>The “root” of the resource is the class denoted with an orange “R”.  Each element is represented as an attribute indicating its data type(s) and cardinality.  Complex elements (those with nested sub-elements) are represented as associations to other component classes.</w:t>
+      </w:r>
+    </w:p>
+    <w:p>
+      <w:pPr>
+        <w:ind w:left="644"/>
         <w:rPr>
           <w:rFonts w:eastAsiaTheme="minorEastAsia"/>
           <w:lang w:val="en-US" w:eastAsia="en-US"/>
@@ -11035,7 +10854,7 @@
       <w:r>
         <w:t>The screenshot below shows the definition for an Observation resource (refer to the specification (</w:t>
       </w:r>
-      <w:hyperlink r:id="rId34" w:history="1">
+      <w:hyperlink r:id="rId35" w:history="1">
         <w:r>
           <w:rPr>
             <w:rStyle w:val="Hyperlink"/>
@@ -11045,6 +10864,9 @@
       </w:hyperlink>
       <w:r>
         <w:t xml:space="preserve"> ) for the full definition (which may be different to this one by the time you read it). This image is the ‘pseudo-xml’ type of image – which is actually very close to what an actual instance will look like.</w:t>
+      </w:r>
+      <w:r>
+        <w:t xml:space="preserve">  Copying and pasting this pseudo-XML into an XML editor will give a head start to creating instances.</w:t>
       </w:r>
     </w:p>
     <w:p>
@@ -11144,7 +10966,7 @@
                     <pic:cNvPicPr/>
                   </pic:nvPicPr>
                   <pic:blipFill>
-                    <a:blip r:embed="rId35">
+                    <a:blip r:embed="rId36">
                       <a:extLst>
                         <a:ext uri="{28A0092B-C50C-407E-A947-70E740481C1C}">
                           <a14:useLocalDpi xmlns:a14="http://schemas.microsoft.com/office/drawing/2010/main" val="0"/>
@@ -11327,34 +11149,70 @@
           <w:rFonts w:eastAsiaTheme="minorEastAsia"/>
           <w:lang w:val="en-US" w:eastAsia="en-US"/>
         </w:rPr>
-        <w:t xml:space="preserve">Each resource defines the search parameters that ‘makes sense’ for that resource. </w:t>
-      </w:r>
+        <w:t xml:space="preserve">Each resource defines the search parameters that </w:t>
+      </w:r>
+      <w:commentRangeStart w:id="24"/>
       <w:r>
         <w:rPr>
           <w:rFonts w:eastAsiaTheme="minorEastAsia"/>
           <w:lang w:val="en-US" w:eastAsia="en-US"/>
         </w:rPr>
-        <w:t xml:space="preserve">There is no requirement that a FHIR server should support all </w:t>
+        <w:t xml:space="preserve">‘makes sense’ </w:t>
+      </w:r>
+      <w:commentRangeEnd w:id="24"/>
+      <w:r>
+        <w:rPr>
+          <w:rStyle w:val="CommentReference"/>
+        </w:rPr>
+        <w:commentReference w:id="24"/>
       </w:r>
       <w:r>
         <w:rPr>
           <w:rFonts w:eastAsiaTheme="minorEastAsia"/>
           <w:lang w:val="en-US" w:eastAsia="en-US"/>
         </w:rPr>
-        <w:t>search parameters</w:t>
+        <w:t xml:space="preserve">for that resource. </w:t>
       </w:r>
       <w:r>
         <w:rPr>
           <w:rFonts w:eastAsiaTheme="minorEastAsia"/>
           <w:lang w:val="en-US" w:eastAsia="en-US"/>
         </w:rPr>
-        <w:t xml:space="preserve"> – and it can use the conformance statement </w:t>
+        <w:t>There is no requirement that a FHIR server should support all search parameters</w:t>
       </w:r>
       <w:r>
         <w:rPr>
           <w:rFonts w:eastAsiaTheme="minorEastAsia"/>
           <w:lang w:val="en-US" w:eastAsia="en-US"/>
         </w:rPr>
+        <w:t>.</w:t>
+      </w:r>
+      <w:r>
+        <w:rPr>
+          <w:rFonts w:eastAsiaTheme="minorEastAsia"/>
+          <w:lang w:val="en-US" w:eastAsia="en-US"/>
+        </w:rPr>
+        <w:t xml:space="preserve"> </w:t>
+      </w:r>
+      <w:r>
+        <w:rPr>
+          <w:rFonts w:eastAsiaTheme="minorEastAsia"/>
+          <w:lang w:val="en-US" w:eastAsia="en-US"/>
+        </w:rPr>
+        <w:t>Systems</w:t>
+      </w:r>
+      <w:r>
+        <w:rPr>
+          <w:rFonts w:eastAsiaTheme="minorEastAsia"/>
+          <w:lang w:val="en-US" w:eastAsia="en-US"/>
+        </w:rPr>
+        <w:t xml:space="preserve"> can use the conformance statement </w:t>
+      </w:r>
+      <w:r>
+        <w:rPr>
+          <w:rFonts w:eastAsiaTheme="minorEastAsia"/>
+          <w:lang w:val="en-US" w:eastAsia="en-US"/>
+        </w:rPr>
         <w:t xml:space="preserve">(page </w:t>
       </w:r>
       <w:r>
@@ -11474,7 +11332,21 @@
           <w:rFonts w:eastAsiaTheme="minorEastAsia"/>
           <w:lang w:val="en-US" w:eastAsia="en-US"/>
         </w:rPr>
-        <w:t xml:space="preserve">to indicate what searches it does support. </w:t>
+        <w:t xml:space="preserve">to indicate what searches </w:t>
+      </w:r>
+      <w:r>
+        <w:rPr>
+          <w:rFonts w:eastAsiaTheme="minorEastAsia"/>
+          <w:lang w:val="en-US" w:eastAsia="en-US"/>
+        </w:rPr>
+        <w:t>they do</w:t>
+      </w:r>
+      <w:r>
+        <w:rPr>
+          <w:rFonts w:eastAsiaTheme="minorEastAsia"/>
+          <w:lang w:val="en-US" w:eastAsia="en-US"/>
+        </w:rPr>
+        <w:t xml:space="preserve"> support. </w:t>
       </w:r>
     </w:p>
     <w:p>
@@ -11490,21 +11362,7 @@
           <w:rFonts w:eastAsiaTheme="minorEastAsia"/>
           <w:lang w:val="en-US" w:eastAsia="en-US"/>
         </w:rPr>
-        <w:t>Note that there is nothing stopping a FHIR server implementing any search</w:t>
-      </w:r>
-      <w:r>
-        <w:rPr>
-          <w:rFonts w:eastAsiaTheme="minorEastAsia"/>
-          <w:lang w:val="en-US" w:eastAsia="en-US"/>
-        </w:rPr>
-        <w:t xml:space="preserve"> parameter </w:t>
-      </w:r>
-      <w:r>
-        <w:rPr>
-          <w:rFonts w:eastAsiaTheme="minorEastAsia"/>
-          <w:lang w:val="en-US" w:eastAsia="en-US"/>
-        </w:rPr>
-        <w:t>it wants to – but if a particular implementation requires a search not defined here, it is worth contacting the FHIR team to see if it</w:t>
+        <w:t>Note that there is nothing stopping a FHIR server implementing any search parameter it wants to – but if a particular implementation requires a search not defined here, it is worth contacting the FHIR team to see if it</w:t>
       </w:r>
       <w:r>
         <w:rPr>
@@ -11593,7 +11451,7 @@
                     <pic:cNvPicPr/>
                   </pic:nvPicPr>
                   <pic:blipFill>
-                    <a:blip r:embed="rId36">
+                    <a:blip r:embed="rId37">
                       <a:extLst>
                         <a:ext uri="{28A0092B-C50C-407E-A947-70E740481C1C}">
                           <a14:useLocalDpi xmlns:a14="http://schemas.microsoft.com/office/drawing/2010/main" val="0"/>
@@ -11667,23 +11525,10 @@
           <w:rFonts w:eastAsiaTheme="minorEastAsia"/>
           <w:lang w:val="en-US" w:eastAsia="en-US"/>
         </w:rPr>
-        <w:t xml:space="preserve"> described in the </w:t>
-      </w:r>
-      <w:commentRangeStart w:id="21"/>
-      <w:r>
-        <w:rPr>
-          <w:rFonts w:eastAsiaTheme="minorEastAsia"/>
-          <w:lang w:val="en-US" w:eastAsia="en-US"/>
-        </w:rPr>
-        <w:t xml:space="preserve">earlier modules </w:t>
-      </w:r>
-      <w:commentRangeEnd w:id="21"/>
-      <w:r>
-        <w:rPr>
-          <w:rStyle w:val="CommentReference"/>
-        </w:rPr>
-        <w:commentReference w:id="21"/>
-      </w:r>
+        <w:t xml:space="preserve"> described in the earlier modules </w:t>
+      </w:r>
+      <w:bookmarkStart w:id="25" w:name="_GoBack"/>
+      <w:bookmarkEnd w:id="25"/>
       <w:r>
         <w:rPr>
           <w:rFonts w:eastAsiaTheme="minorEastAsia"/>
@@ -11996,11 +11841,11 @@
       <w:pPr>
         <w:pStyle w:val="Heading3"/>
       </w:pPr>
-      <w:bookmarkStart w:id="22" w:name="_Toc231873176"/>
+      <w:bookmarkStart w:id="26" w:name="_Toc231873176"/>
       <w:r>
         <w:t>Key Parts of a resource</w:t>
       </w:r>
-      <w:bookmarkEnd w:id="22"/>
+      <w:bookmarkEnd w:id="26"/>
     </w:p>
     <w:p>
       <w:r>
@@ -13715,11 +13560,11 @@
       <w:pPr>
         <w:pStyle w:val="Heading3"/>
       </w:pPr>
-      <w:bookmarkStart w:id="23" w:name="_Toc231873177"/>
+      <w:bookmarkStart w:id="27" w:name="_Toc231873177"/>
       <w:r>
         <w:t>Resource Metadata</w:t>
       </w:r>
-      <w:bookmarkEnd w:id="23"/>
+      <w:bookmarkEnd w:id="27"/>
     </w:p>
     <w:p>
       <w:r>
@@ -13734,11 +13579,11 @@
         <w:pStyle w:val="Heading4"/>
         <w:ind w:left="0" w:firstLine="720"/>
       </w:pPr>
-      <w:bookmarkStart w:id="24" w:name="_Ref229052002"/>
+      <w:bookmarkStart w:id="28" w:name="_Ref229052002"/>
       <w:r>
         <w:t>Identity</w:t>
       </w:r>
-      <w:bookmarkEnd w:id="24"/>
+      <w:bookmarkEnd w:id="28"/>
     </w:p>
     <w:p>
       <w:pPr>
@@ -14063,11 +13908,11 @@
       <w:pPr>
         <w:pStyle w:val="Heading2"/>
       </w:pPr>
-      <w:bookmarkStart w:id="25" w:name="_Toc231873178"/>
+      <w:bookmarkStart w:id="29" w:name="_Toc231873178"/>
       <w:r>
         <w:t>Datatypes</w:t>
       </w:r>
-      <w:bookmarkEnd w:id="25"/>
+      <w:bookmarkEnd w:id="29"/>
     </w:p>
     <w:p>
       <w:r>
@@ -14177,11 +14022,11 @@
       <w:pPr>
         <w:pStyle w:val="Heading3"/>
       </w:pPr>
-      <w:bookmarkStart w:id="26" w:name="_Toc231873179"/>
+      <w:bookmarkStart w:id="30" w:name="_Toc231873179"/>
       <w:r>
         <w:t>Code</w:t>
       </w:r>
-      <w:bookmarkEnd w:id="26"/>
+      <w:bookmarkEnd w:id="30"/>
     </w:p>
     <w:p>
       <w:pPr>
@@ -14237,11 +14082,11 @@
       <w:pPr>
         <w:pStyle w:val="Heading3"/>
       </w:pPr>
-      <w:bookmarkStart w:id="27" w:name="_Toc231873180"/>
+      <w:bookmarkStart w:id="31" w:name="_Toc231873180"/>
       <w:r>
         <w:t>CodeableConcept</w:t>
       </w:r>
-      <w:bookmarkEnd w:id="27"/>
+      <w:bookmarkEnd w:id="31"/>
     </w:p>
     <w:p>
       <w:pPr>
@@ -14853,11 +14698,11 @@
       <w:pPr>
         <w:pStyle w:val="Heading3"/>
       </w:pPr>
-      <w:bookmarkStart w:id="28" w:name="_Toc231873181"/>
+      <w:bookmarkStart w:id="32" w:name="_Toc231873181"/>
       <w:r>
         <w:t>Resource reference</w:t>
       </w:r>
-      <w:bookmarkEnd w:id="28"/>
+      <w:bookmarkEnd w:id="32"/>
     </w:p>
     <w:p>
       <w:r>
@@ -15688,14 +15533,14 @@
       <w:pPr>
         <w:pStyle w:val="Heading3"/>
       </w:pPr>
-      <w:bookmarkStart w:id="29" w:name="_Toc231873182"/>
+      <w:bookmarkStart w:id="33" w:name="_Toc231873182"/>
       <w:r>
         <w:t>Contained</w:t>
       </w:r>
       <w:r>
         <w:t xml:space="preserve"> Resources</w:t>
       </w:r>
-      <w:bookmarkEnd w:id="29"/>
+      <w:bookmarkEnd w:id="33"/>
     </w:p>
     <w:p>
       <w:r>
@@ -16963,11 +16808,11 @@
       <w:pPr>
         <w:pStyle w:val="Heading2"/>
       </w:pPr>
-      <w:bookmarkStart w:id="30" w:name="_Toc231873183"/>
+      <w:bookmarkStart w:id="34" w:name="_Toc231873183"/>
       <w:r>
         <w:t>Bundles</w:t>
       </w:r>
-      <w:bookmarkEnd w:id="30"/>
+      <w:bookmarkEnd w:id="34"/>
     </w:p>
     <w:p>
       <w:r>
@@ -17285,13 +17130,13 @@
       <w:pPr>
         <w:pStyle w:val="Heading2"/>
       </w:pPr>
-      <w:bookmarkStart w:id="31" w:name="_Ref229039710"/>
-      <w:bookmarkStart w:id="32" w:name="_Toc231873184"/>
+      <w:bookmarkStart w:id="35" w:name="_Ref229039710"/>
+      <w:bookmarkStart w:id="36" w:name="_Toc231873184"/>
       <w:r>
         <w:t>Profiles</w:t>
       </w:r>
-      <w:bookmarkEnd w:id="31"/>
-      <w:bookmarkEnd w:id="32"/>
+      <w:bookmarkEnd w:id="35"/>
+      <w:bookmarkEnd w:id="36"/>
     </w:p>
     <w:p>
       <w:pPr>
@@ -17635,14 +17480,14 @@
       <w:pPr>
         <w:pStyle w:val="Heading2"/>
       </w:pPr>
-      <w:bookmarkStart w:id="33" w:name="_Toc231873185"/>
+      <w:bookmarkStart w:id="37" w:name="_Toc231873185"/>
       <w:r>
         <w:t>Security</w:t>
       </w:r>
       <w:r>
         <w:t xml:space="preserve"> &amp; Audit</w:t>
       </w:r>
-      <w:bookmarkEnd w:id="33"/>
+      <w:bookmarkEnd w:id="37"/>
     </w:p>
     <w:p>
       <w:r>
@@ -17765,14 +17610,14 @@
       <w:pPr>
         <w:pStyle w:val="Heading1"/>
       </w:pPr>
-      <w:bookmarkStart w:id="34" w:name="_Toc231873188"/>
+      <w:bookmarkStart w:id="38" w:name="_Toc231873188"/>
       <w:r>
         <w:t xml:space="preserve">Interoperability </w:t>
       </w:r>
       <w:r>
         <w:t>Paradigms</w:t>
       </w:r>
-      <w:bookmarkEnd w:id="34"/>
+      <w:bookmarkEnd w:id="38"/>
     </w:p>
     <w:p>
       <w:r>
@@ -17806,11 +17651,11 @@
       <w:pPr>
         <w:pStyle w:val="Heading2"/>
       </w:pPr>
-      <w:bookmarkStart w:id="35" w:name="_Toc231873189"/>
+      <w:bookmarkStart w:id="39" w:name="_Toc231873189"/>
       <w:r>
         <w:t>REST</w:t>
       </w:r>
-      <w:bookmarkEnd w:id="35"/>
+      <w:bookmarkEnd w:id="39"/>
     </w:p>
     <w:p>
       <w:r>
@@ -17854,11 +17699,11 @@
       <w:pPr>
         <w:pStyle w:val="Heading2"/>
       </w:pPr>
-      <w:bookmarkStart w:id="36" w:name="_Toc231873190"/>
+      <w:bookmarkStart w:id="40" w:name="_Toc231873190"/>
       <w:r>
         <w:t>Messages</w:t>
       </w:r>
-      <w:bookmarkEnd w:id="36"/>
+      <w:bookmarkEnd w:id="40"/>
     </w:p>
     <w:p>
       <w:r>
@@ -17880,14 +17725,14 @@
       <w:pPr>
         <w:pStyle w:val="Heading2"/>
       </w:pPr>
-      <w:bookmarkStart w:id="37" w:name="_Toc231873191"/>
+      <w:bookmarkStart w:id="41" w:name="_Toc231873191"/>
       <w:r>
         <w:t>Document</w:t>
       </w:r>
       <w:r>
         <w:t>s</w:t>
       </w:r>
-      <w:bookmarkEnd w:id="37"/>
+      <w:bookmarkEnd w:id="41"/>
     </w:p>
     <w:p>
       <w:r>
@@ -17940,11 +17785,11 @@
       <w:pPr>
         <w:pStyle w:val="Heading2"/>
       </w:pPr>
-      <w:bookmarkStart w:id="38" w:name="_Toc231873192"/>
+      <w:bookmarkStart w:id="42" w:name="_Toc231873192"/>
       <w:r>
         <w:t>Service</w:t>
       </w:r>
-      <w:bookmarkEnd w:id="38"/>
+      <w:bookmarkEnd w:id="42"/>
     </w:p>
     <w:p>
       <w:r>
@@ -18009,14 +17854,14 @@
       <w:pPr>
         <w:pStyle w:val="Heading1"/>
       </w:pPr>
-      <w:bookmarkStart w:id="39" w:name="_Toc231873193"/>
+      <w:bookmarkStart w:id="43" w:name="_Toc231873193"/>
       <w:r>
         <w:t>REST</w:t>
       </w:r>
       <w:r>
         <w:t xml:space="preserve"> basics</w:t>
       </w:r>
-      <w:bookmarkEnd w:id="39"/>
+      <w:bookmarkEnd w:id="43"/>
     </w:p>
     <w:p>
       <w:r>
@@ -18091,22 +17936,17 @@
       </w:r>
     </w:p>
     <w:p>
-      <w:r>
-        <w:t>&lt;&lt;&lt; how to specify xml/json&gt;&gt;&gt;</w:t>
-      </w:r>
-    </w:p>
-    <w:p>
       <w:pPr>
         <w:pStyle w:val="Heading2"/>
       </w:pPr>
-      <w:bookmarkStart w:id="40" w:name="_Toc231873194"/>
+      <w:bookmarkStart w:id="44" w:name="_Toc231873194"/>
       <w:r>
         <w:t xml:space="preserve">Playing with </w:t>
       </w:r>
       <w:r>
         <w:t>FHIR</w:t>
       </w:r>
-      <w:bookmarkEnd w:id="40"/>
+      <w:bookmarkEnd w:id="44"/>
     </w:p>
     <w:p>
       <w:r>
@@ -18131,14 +17971,14 @@
       <w:pPr>
         <w:pStyle w:val="Heading3"/>
       </w:pPr>
-      <w:bookmarkStart w:id="41" w:name="_Toc231873195"/>
+      <w:bookmarkStart w:id="45" w:name="_Toc231873195"/>
       <w:r>
         <w:t xml:space="preserve">1. </w:t>
       </w:r>
       <w:r>
         <w:t>Getting started</w:t>
       </w:r>
-      <w:bookmarkEnd w:id="41"/>
+      <w:bookmarkEnd w:id="45"/>
     </w:p>
     <w:p>
       <w:r>
@@ -18205,11 +18045,11 @@
       <w:pPr>
         <w:pStyle w:val="Heading3"/>
       </w:pPr>
-      <w:bookmarkStart w:id="42" w:name="_Toc231873196"/>
+      <w:bookmarkStart w:id="46" w:name="_Toc231873196"/>
       <w:r>
         <w:t>2. A simple search</w:t>
       </w:r>
-      <w:bookmarkEnd w:id="42"/>
+      <w:bookmarkEnd w:id="46"/>
     </w:p>
     <w:p>
       <w:r>
@@ -18396,11 +18236,11 @@
       <w:pPr>
         <w:pStyle w:val="Heading3"/>
       </w:pPr>
-      <w:bookmarkStart w:id="43" w:name="_Toc231873197"/>
+      <w:bookmarkStart w:id="47" w:name="_Toc231873197"/>
       <w:r>
         <w:t>3. Get a single person</w:t>
       </w:r>
-      <w:bookmarkEnd w:id="43"/>
+      <w:bookmarkEnd w:id="47"/>
     </w:p>
     <w:p>
       <w:r>
@@ -18615,11 +18455,11 @@
       <w:pPr>
         <w:pStyle w:val="Heading1"/>
       </w:pPr>
-      <w:bookmarkStart w:id="44" w:name="_Toc231873198"/>
+      <w:bookmarkStart w:id="48" w:name="_Toc231873198"/>
       <w:r>
         <w:t>REST in detail</w:t>
       </w:r>
-      <w:bookmarkEnd w:id="44"/>
+      <w:bookmarkEnd w:id="48"/>
     </w:p>
     <w:p/>
     <w:p>
@@ -18726,11 +18566,11 @@
       <w:pPr>
         <w:pStyle w:val="Heading2"/>
       </w:pPr>
-      <w:bookmarkStart w:id="45" w:name="_Toc231873199"/>
+      <w:bookmarkStart w:id="49" w:name="_Toc231873199"/>
       <w:r>
         <w:t>Add a new resource</w:t>
       </w:r>
-      <w:bookmarkEnd w:id="45"/>
+      <w:bookmarkEnd w:id="49"/>
     </w:p>
     <w:p>
       <w:r>
@@ -18750,7 +18590,7 @@
       <w:pPr>
         <w:pStyle w:val="Heading3"/>
       </w:pPr>
-      <w:bookmarkStart w:id="46" w:name="_Toc231873200"/>
+      <w:bookmarkStart w:id="50" w:name="_Toc231873200"/>
       <w:r>
         <w:t xml:space="preserve">Client </w:t>
       </w:r>
@@ -18760,7 +18600,7 @@
       <w:r>
         <w:t xml:space="preserve"> the id</w:t>
       </w:r>
-      <w:bookmarkEnd w:id="46"/>
+      <w:bookmarkEnd w:id="50"/>
     </w:p>
     <w:p>
       <w:r>
@@ -18949,11 +18789,11 @@
       <w:pPr>
         <w:pStyle w:val="Heading3"/>
       </w:pPr>
-      <w:bookmarkStart w:id="47" w:name="_Toc231873201"/>
+      <w:bookmarkStart w:id="51" w:name="_Toc231873201"/>
       <w:r>
         <w:t>Server creates the Id</w:t>
       </w:r>
-      <w:bookmarkEnd w:id="47"/>
+      <w:bookmarkEnd w:id="51"/>
     </w:p>
     <w:p>
       <w:r>
@@ -19000,11 +18840,11 @@
       <w:pPr>
         <w:pStyle w:val="Heading3"/>
       </w:pPr>
-      <w:bookmarkStart w:id="48" w:name="_Toc231873202"/>
+      <w:bookmarkStart w:id="52" w:name="_Toc231873202"/>
       <w:r>
         <w:t>Idempotency</w:t>
       </w:r>
-      <w:bookmarkEnd w:id="48"/>
+      <w:bookmarkEnd w:id="52"/>
     </w:p>
     <w:p>
       <w:r>
@@ -19032,11 +18872,11 @@
       <w:pPr>
         <w:pStyle w:val="Heading2"/>
       </w:pPr>
-      <w:bookmarkStart w:id="49" w:name="_Toc231873203"/>
+      <w:bookmarkStart w:id="53" w:name="_Toc231873203"/>
       <w:r>
         <w:t>Retrieve a resource</w:t>
       </w:r>
-      <w:bookmarkEnd w:id="49"/>
+      <w:bookmarkEnd w:id="53"/>
     </w:p>
     <w:p>
       <w:r>
@@ -19401,11 +19241,11 @@
       <w:pPr>
         <w:pStyle w:val="Heading2"/>
       </w:pPr>
-      <w:bookmarkStart w:id="50" w:name="_Toc231873204"/>
+      <w:bookmarkStart w:id="54" w:name="_Toc231873204"/>
       <w:r>
         <w:t>Search for a resource</w:t>
       </w:r>
-      <w:bookmarkEnd w:id="50"/>
+      <w:bookmarkEnd w:id="54"/>
     </w:p>
     <w:p>
       <w:r>
@@ -19708,11 +19548,11 @@
       <w:pPr>
         <w:pStyle w:val="Heading3"/>
       </w:pPr>
-      <w:bookmarkStart w:id="51" w:name="_Toc231873205"/>
+      <w:bookmarkStart w:id="55" w:name="_Toc231873205"/>
       <w:r>
         <w:t>Simple search</w:t>
       </w:r>
-      <w:bookmarkEnd w:id="51"/>
+      <w:bookmarkEnd w:id="55"/>
     </w:p>
     <w:p>
       <w:r>
@@ -19772,11 +19612,11 @@
       <w:pPr>
         <w:pStyle w:val="Heading3"/>
       </w:pPr>
-      <w:bookmarkStart w:id="52" w:name="_Toc231873206"/>
+      <w:bookmarkStart w:id="56" w:name="_Toc231873206"/>
       <w:r>
         <w:t>Searching across resources</w:t>
       </w:r>
-      <w:bookmarkEnd w:id="52"/>
+      <w:bookmarkEnd w:id="56"/>
     </w:p>
     <w:p>
       <w:r>
@@ -19891,11 +19731,11 @@
       <w:pPr>
         <w:pStyle w:val="Heading2"/>
       </w:pPr>
-      <w:bookmarkStart w:id="53" w:name="_Toc231873207"/>
+      <w:bookmarkStart w:id="57" w:name="_Toc231873207"/>
       <w:r>
         <w:t>Retrieve the history of a specific resource</w:t>
       </w:r>
-      <w:bookmarkEnd w:id="53"/>
+      <w:bookmarkEnd w:id="57"/>
     </w:p>
     <w:p>
       <w:r>
@@ -19932,14 +19772,14 @@
       <w:pPr>
         <w:pStyle w:val="Heading2"/>
       </w:pPr>
-      <w:bookmarkStart w:id="54" w:name="_Toc231873208"/>
+      <w:bookmarkStart w:id="58" w:name="_Toc231873208"/>
       <w:r>
         <w:t>Retrieve a specific version</w:t>
       </w:r>
       <w:r>
         <w:t xml:space="preserve"> of a resource</w:t>
       </w:r>
-      <w:bookmarkEnd w:id="54"/>
+      <w:bookmarkEnd w:id="58"/>
     </w:p>
     <w:p>
       <w:r>
@@ -19998,11 +19838,11 @@
       <w:pPr>
         <w:pStyle w:val="Heading2"/>
       </w:pPr>
-      <w:bookmarkStart w:id="55" w:name="_Toc231873209"/>
+      <w:bookmarkStart w:id="59" w:name="_Toc231873209"/>
       <w:r>
         <w:t>Delete a resource</w:t>
       </w:r>
-      <w:bookmarkEnd w:id="55"/>
+      <w:bookmarkEnd w:id="59"/>
     </w:p>
     <w:p>
       <w:r>
@@ -20072,14 +19912,14 @@
       <w:pPr>
         <w:pStyle w:val="Heading2"/>
       </w:pPr>
-      <w:bookmarkStart w:id="56" w:name="_Toc231873210"/>
+      <w:bookmarkStart w:id="60" w:name="_Toc231873210"/>
       <w:r>
         <w:t xml:space="preserve">Transaction </w:t>
       </w:r>
       <w:r>
         <w:t>Batch Updates</w:t>
       </w:r>
-      <w:bookmarkEnd w:id="56"/>
+      <w:bookmarkEnd w:id="60"/>
     </w:p>
     <w:p>
       <w:r>
@@ -20253,34 +20093,26 @@
       <w:pPr>
         <w:pStyle w:val="Heading1"/>
       </w:pPr>
-      <w:bookmarkStart w:id="57" w:name="_Toc231873211"/>
+      <w:bookmarkStart w:id="61" w:name="_Toc231873211"/>
       <w:r>
         <w:t>FHIR s</w:t>
       </w:r>
       <w:r>
         <w:t>pecific REST stuff</w:t>
       </w:r>
-      <w:bookmarkEnd w:id="57"/>
+      <w:bookmarkEnd w:id="61"/>
     </w:p>
     <w:p/>
     <w:p>
       <w:pPr>
         <w:pStyle w:val="Heading2"/>
       </w:pPr>
-      <w:bookmarkStart w:id="58" w:name="_Ref229036557"/>
-      <w:bookmarkStart w:id="59" w:name="_Toc231873212"/>
+      <w:bookmarkStart w:id="62" w:name="_Toc231873212"/>
+      <w:bookmarkStart w:id="63" w:name="_Ref229036557"/>
       <w:r>
         <w:t>The Binary endpoint</w:t>
       </w:r>
-      <w:bookmarkEnd w:id="59"/>
-    </w:p>
-    <w:p>
-      <w:r>
-        <w:rPr>
-          <w:highlight w:val="yellow"/>
-        </w:rPr>
-        <w:t>&lt;&lt;binary&gt;&gt;</w:t>
-      </w:r>
+      <w:bookmarkEnd w:id="62"/>
     </w:p>
     <w:p>
       <w:r>
@@ -20994,7 +20826,7 @@
       <w:pPr>
         <w:pStyle w:val="Heading1"/>
       </w:pPr>
-      <w:bookmarkStart w:id="60" w:name="_Toc231873213"/>
+      <w:bookmarkStart w:id="64" w:name="_Toc231873213"/>
       <w:r>
         <w:t xml:space="preserve">Specific </w:t>
       </w:r>
@@ -21007,18 +20839,18 @@
       <w:r>
         <w:t xml:space="preserve"> Use cases</w:t>
       </w:r>
-      <w:bookmarkEnd w:id="60"/>
+      <w:bookmarkEnd w:id="64"/>
     </w:p>
     <w:p>
       <w:pPr>
         <w:pStyle w:val="Heading2"/>
       </w:pPr>
-      <w:bookmarkStart w:id="61" w:name="_Toc231873214"/>
+      <w:bookmarkStart w:id="65" w:name="_Toc231873214"/>
       <w:r>
         <w:t>XDS</w:t>
       </w:r>
-      <w:bookmarkEnd w:id="58"/>
-      <w:bookmarkEnd w:id="61"/>
+      <w:bookmarkEnd w:id="63"/>
+      <w:bookmarkEnd w:id="65"/>
     </w:p>
     <w:p>
       <w:r>
@@ -21471,17 +21303,17 @@
       <w:pPr>
         <w:pStyle w:val="Heading1"/>
       </w:pPr>
-      <w:bookmarkStart w:id="62" w:name="_Ref229462299"/>
-      <w:bookmarkStart w:id="63" w:name="_Toc231873215"/>
-      <w:commentRangeStart w:id="64"/>
+      <w:bookmarkStart w:id="66" w:name="_Ref229462299"/>
+      <w:bookmarkStart w:id="67" w:name="_Toc231873215"/>
+      <w:commentRangeStart w:id="68"/>
       <w:r>
         <w:t xml:space="preserve">FHIR </w:t>
       </w:r>
       <w:r>
         <w:t>Documents</w:t>
       </w:r>
-      <w:bookmarkEnd w:id="62"/>
-      <w:commentRangeEnd w:id="64"/>
+      <w:bookmarkEnd w:id="66"/>
+      <w:commentRangeEnd w:id="68"/>
       <w:r>
         <w:rPr>
           <w:rStyle w:val="CommentReference"/>
@@ -21491,9 +21323,9 @@
           <w:color w:val="auto"/>
           <w:lang w:val="en-AU" w:eastAsia="ja-JP"/>
         </w:rPr>
-        <w:commentReference w:id="64"/>
-      </w:r>
-      <w:bookmarkEnd w:id="63"/>
+        <w:commentReference w:id="68"/>
+      </w:r>
+      <w:bookmarkEnd w:id="67"/>
     </w:p>
     <w:p>
       <w:r>
@@ -24382,14 +24214,14 @@
       <w:pPr>
         <w:pStyle w:val="Heading2"/>
       </w:pPr>
-      <w:bookmarkStart w:id="65" w:name="_Toc231873216"/>
+      <w:bookmarkStart w:id="69" w:name="_Toc231873216"/>
       <w:r>
         <w:t>Key Resources</w:t>
       </w:r>
       <w:r>
         <w:t xml:space="preserve"> for documents</w:t>
       </w:r>
-      <w:bookmarkEnd w:id="65"/>
+      <w:bookmarkEnd w:id="69"/>
     </w:p>
     <w:p>
       <w:r>
@@ -24400,11 +24232,11 @@
       <w:pPr>
         <w:pStyle w:val="Heading3"/>
       </w:pPr>
-      <w:bookmarkStart w:id="66" w:name="_Toc231873217"/>
+      <w:bookmarkStart w:id="70" w:name="_Toc231873217"/>
       <w:r>
         <w:t>The Document resource</w:t>
       </w:r>
-      <w:bookmarkEnd w:id="66"/>
+      <w:bookmarkEnd w:id="70"/>
     </w:p>
     <w:p>
       <w:pPr>
@@ -26345,14 +26177,14 @@
           <w:rFonts w:eastAsiaTheme="minorEastAsia"/>
         </w:rPr>
       </w:pPr>
-      <w:bookmarkStart w:id="67" w:name="_Toc231873218"/>
+      <w:bookmarkStart w:id="71" w:name="_Toc231873218"/>
       <w:r>
         <w:rPr>
           <w:rFonts w:eastAsiaTheme="minorEastAsia"/>
         </w:rPr>
         <w:t>The List resource</w:t>
       </w:r>
-      <w:bookmarkEnd w:id="67"/>
+      <w:bookmarkEnd w:id="71"/>
     </w:p>
     <w:p>
       <w:pPr>
@@ -26409,11 +26241,11 @@
       <w:pPr>
         <w:pStyle w:val="Heading2"/>
       </w:pPr>
-      <w:bookmarkStart w:id="68" w:name="_Toc231873219"/>
+      <w:bookmarkStart w:id="72" w:name="_Toc231873219"/>
       <w:r>
         <w:t>Document Layout options</w:t>
       </w:r>
-      <w:bookmarkEnd w:id="68"/>
+      <w:bookmarkEnd w:id="72"/>
     </w:p>
     <w:p>
       <w:r>
@@ -26667,13 +26499,14 @@
           <w:lang w:val="en-US" w:eastAsia="en-US"/>
         </w:rPr>
       </w:pPr>
-      <w:r>
+    </w:p>
+    <w:p>
+      <w:pPr>
         <w:rPr>
           <w:rFonts w:eastAsiaTheme="minorEastAsia"/>
           <w:lang w:val="en-US" w:eastAsia="en-US"/>
         </w:rPr>
-        <w:t>&lt;&lt;&lt; sample comparing CDA &amp; FHIR document – ie same doc.&gt;&gt;&gt;</w:t>
-      </w:r>
+      </w:pPr>
     </w:p>
     <w:p>
       <w:pPr>
@@ -26682,110 +26515,64 @@
           <w:lang w:val="en-US" w:eastAsia="en-US"/>
         </w:rPr>
       </w:pPr>
-      <w:r>
+    </w:p>
+    <w:p>
+      <w:pPr>
+        <w:pStyle w:val="Heading1"/>
+      </w:pPr>
+      <w:bookmarkStart w:id="73" w:name="_Ref229451338"/>
+      <w:bookmarkStart w:id="74" w:name="_Toc231873220"/>
+      <w:r>
+        <w:t xml:space="preserve">FHIR </w:t>
+      </w:r>
+      <w:r>
+        <w:t>Messages</w:t>
+      </w:r>
+      <w:bookmarkEnd w:id="73"/>
+      <w:bookmarkEnd w:id="74"/>
+    </w:p>
+    <w:p>
+      <w:pPr>
         <w:rPr>
           <w:rFonts w:eastAsiaTheme="minorEastAsia"/>
           <w:lang w:val="en-US" w:eastAsia="en-US"/>
         </w:rPr>
-        <w:t>&lt;&lt;&lt; use the above as the sample &gt;&gt;&gt;</w:t>
-      </w:r>
-    </w:p>
-    <w:p>
-      <w:pPr>
+      </w:pPr>
+      <w:r>
+        <w:t xml:space="preserve">FHIR messages are </w:t>
+      </w:r>
+      <w:r>
+        <w:t>directly analogous to v2 messages.</w:t>
+      </w:r>
+      <w:r>
+        <w:t xml:space="preserve"> They can be considered to be a </w:t>
+      </w:r>
+      <w:r>
         <w:rPr>
           <w:rFonts w:eastAsiaTheme="minorEastAsia"/>
           <w:lang w:val="en-US" w:eastAsia="en-US"/>
         </w:rPr>
-      </w:pPr>
+        <w:t>collection of resources sent as a result of some real-world event intended</w:t>
+      </w:r>
       <w:r>
         <w:rPr>
           <w:rFonts w:eastAsiaTheme="minorEastAsia"/>
           <w:lang w:val="en-US" w:eastAsia="en-US"/>
         </w:rPr>
-        <w:t>&lt;&lt;&lt; have 3 attached files (FHIR xml &amp; json + CDA)</w:t>
-      </w:r>
-    </w:p>
-    <w:p>
-      <w:pPr>
+        <w:t xml:space="preserve"> </w:t>
+      </w:r>
+      <w:r>
         <w:rPr>
           <w:rFonts w:eastAsiaTheme="minorEastAsia"/>
           <w:lang w:val="en-US" w:eastAsia="en-US"/>
         </w:rPr>
-      </w:pPr>
-    </w:p>
-    <w:p>
-      <w:pPr>
+        <w:t>to accomplish a particular purpose</w:t>
+      </w:r>
+      <w:r>
         <w:rPr>
           <w:rFonts w:eastAsiaTheme="minorEastAsia"/>
           <w:lang w:val="en-US" w:eastAsia="en-US"/>
         </w:rPr>
-      </w:pPr>
-    </w:p>
-    <w:p>
-      <w:pPr>
-        <w:rPr>
-          <w:rFonts w:eastAsiaTheme="minorEastAsia"/>
-          <w:lang w:val="en-US" w:eastAsia="en-US"/>
-        </w:rPr>
-      </w:pPr>
-    </w:p>
-    <w:p>
-      <w:pPr>
-        <w:pStyle w:val="Heading1"/>
-      </w:pPr>
-      <w:bookmarkStart w:id="69" w:name="_Ref229451338"/>
-      <w:bookmarkStart w:id="70" w:name="_Toc231873220"/>
-      <w:r>
-        <w:t xml:space="preserve">FHIR </w:t>
-      </w:r>
-      <w:r>
-        <w:t>Messages</w:t>
-      </w:r>
-      <w:bookmarkEnd w:id="69"/>
-      <w:bookmarkEnd w:id="70"/>
-    </w:p>
-    <w:p>
-      <w:pPr>
-        <w:rPr>
-          <w:rFonts w:eastAsiaTheme="minorEastAsia"/>
-          <w:lang w:val="en-US" w:eastAsia="en-US"/>
-        </w:rPr>
-      </w:pPr>
-      <w:r>
-        <w:t xml:space="preserve">FHIR messages are </w:t>
-      </w:r>
-      <w:r>
-        <w:t>directly analogous to v2 messages.</w:t>
-      </w:r>
-      <w:r>
-        <w:t xml:space="preserve"> They can be considered to be a </w:t>
-      </w:r>
-      <w:r>
-        <w:rPr>
-          <w:rFonts w:eastAsiaTheme="minorEastAsia"/>
-          <w:lang w:val="en-US" w:eastAsia="en-US"/>
-        </w:rPr>
-        <w:t>collection of resources sent as a result of some real-world event intended</w:t>
-      </w:r>
-      <w:r>
-        <w:rPr>
-          <w:rFonts w:eastAsiaTheme="minorEastAsia"/>
-          <w:lang w:val="en-US" w:eastAsia="en-US"/>
-        </w:rPr>
-        <w:t xml:space="preserve"> </w:t>
-      </w:r>
-      <w:r>
-        <w:rPr>
-          <w:rFonts w:eastAsiaTheme="minorEastAsia"/>
-          <w:lang w:val="en-US" w:eastAsia="en-US"/>
-        </w:rPr>
-        <w:t>to accomplish a particular purpose</w:t>
-      </w:r>
-      <w:r>
-        <w:rPr>
-          <w:rFonts w:eastAsiaTheme="minorEastAsia"/>
-          <w:lang w:val="en-US" w:eastAsia="en-US"/>
-        </w:rPr>
         <w:t>, and there are a number of event codes that are defined for particular purposes.</w:t>
       </w:r>
     </w:p>
@@ -26804,11 +26591,11 @@
       <w:pPr>
         <w:pStyle w:val="Heading2"/>
       </w:pPr>
-      <w:bookmarkStart w:id="71" w:name="_Toc231873221"/>
+      <w:bookmarkStart w:id="75" w:name="_Toc231873221"/>
       <w:r>
         <w:t>The message package (bundle)</w:t>
       </w:r>
-      <w:bookmarkEnd w:id="71"/>
+      <w:bookmarkEnd w:id="75"/>
     </w:p>
     <w:p>
       <w:r>
@@ -26863,11 +26650,11 @@
       <w:pPr>
         <w:pStyle w:val="Heading2"/>
       </w:pPr>
-      <w:bookmarkStart w:id="72" w:name="_Toc231873222"/>
+      <w:bookmarkStart w:id="76" w:name="_Toc231873222"/>
       <w:r>
         <w:t>The message resource</w:t>
       </w:r>
-      <w:bookmarkEnd w:id="72"/>
+      <w:bookmarkEnd w:id="76"/>
     </w:p>
     <w:p>
       <w:r>
@@ -26927,11 +26714,11 @@
       <w:pPr>
         <w:pStyle w:val="Heading1"/>
       </w:pPr>
-      <w:bookmarkStart w:id="73" w:name="_Toc231873223"/>
+      <w:bookmarkStart w:id="77" w:name="_Toc231873223"/>
       <w:r>
         <w:t>Services</w:t>
       </w:r>
-      <w:bookmarkEnd w:id="73"/>
+      <w:bookmarkEnd w:id="77"/>
     </w:p>
     <w:p>
       <w:pPr>
@@ -26995,13 +26782,13 @@
       <w:pPr>
         <w:pStyle w:val="Heading1"/>
       </w:pPr>
-      <w:bookmarkStart w:id="74" w:name="_Ref229039669"/>
-      <w:bookmarkStart w:id="75" w:name="_Toc231873224"/>
+      <w:bookmarkStart w:id="78" w:name="_Ref229039669"/>
+      <w:bookmarkStart w:id="79" w:name="_Toc231873224"/>
       <w:r>
         <w:t>Conformance Statement</w:t>
       </w:r>
-      <w:bookmarkEnd w:id="74"/>
-      <w:bookmarkEnd w:id="75"/>
+      <w:bookmarkEnd w:id="78"/>
+      <w:bookmarkEnd w:id="79"/>
     </w:p>
     <w:p>
       <w:pPr>
@@ -27532,47 +27319,6 @@
         <w:t>&lt;/searchParam&gt;</w:t>
       </w:r>
     </w:p>
-    <w:p>
-      <w:pPr>
-        <w:pStyle w:val="Heading1"/>
-      </w:pPr>
-      <w:bookmarkStart w:id="76" w:name="_Toc231873225"/>
-      <w:r>
-        <w:t>Migration from other versions</w:t>
-      </w:r>
-      <w:bookmarkEnd w:id="76"/>
-    </w:p>
-    <w:p>
-      <w:pPr>
-        <w:rPr>
-          <w:rFonts w:asciiTheme="minorHAnsi" w:hAnsiTheme="minorHAnsi"/>
-        </w:rPr>
-      </w:pPr>
-      <w:r>
-        <w:rPr>
-          <w:rFonts w:asciiTheme="minorHAnsi" w:hAnsiTheme="minorHAnsi"/>
-        </w:rPr>
-        <w:t>&lt;&lt;&lt; direct to grahams blog entries &gt;&gt;&gt;</w:t>
-      </w:r>
-    </w:p>
-    <w:p>
-      <w:pPr>
-        <w:pStyle w:val="Heading2"/>
-        <w:rPr>
-          <w:rFonts w:asciiTheme="minorHAnsi" w:hAnsiTheme="minorHAnsi"/>
-        </w:rPr>
-      </w:pPr>
-    </w:p>
-    <w:p>
-      <w:pPr>
-        <w:pBdr>
-          <w:bottom w:val="single" w:sz="6" w:space="1" w:color="auto"/>
-        </w:pBdr>
-      </w:pPr>
-      <w:bookmarkStart w:id="77" w:name="_GoBack"/>
-      <w:bookmarkEnd w:id="77"/>
-    </w:p>
-    <w:p/>
     <w:p/>
     <w:sectPr>
       <w:footerReference w:type="even" r:id="rId90"/>
@@ -27588,7 +27334,7 @@
 
 <file path=word/comments.xml><?xml version="1.0" encoding="utf-8"?>
 <w:comments xmlns:wpc="http://schemas.microsoft.com/office/word/2010/wordprocessingCanvas" xmlns:mo="http://schemas.microsoft.com/office/mac/office/2008/main" xmlns:mc="http://schemas.openxmlformats.org/markup-compatibility/2006" xmlns:mv="urn:schemas-microsoft-com:mac:vml" xmlns:o="urn:schemas-microsoft-com:office:office" xmlns:r="http://schemas.openxmlformats.org/officeDocument/2006/relationships" xmlns:m="http://schemas.openxmlformats.org/officeDocument/2006/math" xmlns:v="urn:schemas-microsoft-com:vml" xmlns:wp14="http://schemas.microsoft.com/office/word/2010/wordprocessingDrawing" xmlns:wp="http://schemas.openxmlformats.org/drawingml/2006/wordprocessingDrawing" xmlns:w10="urn:schemas-microsoft-com:office:word" xmlns:w="http://schemas.openxmlformats.org/wordprocessingml/2006/main" xmlns:w14="http://schemas.microsoft.com/office/word/2010/wordml" xmlns:wpg="http://schemas.microsoft.com/office/word/2010/wordprocessingGroup" xmlns:wpi="http://schemas.microsoft.com/office/word/2010/wordprocessingInk" xmlns:wne="http://schemas.microsoft.com/office/word/2006/wordml" xmlns:wps="http://schemas.microsoft.com/office/word/2010/wordprocessingShape" mc:Ignorable="w14 wp14">
-  <w:comment w:id="21" w:author="David Hay" w:date="2013-05-24T09:13:00Z" w:initials="DH">
+  <w:comment w:id="11" w:author="Lloyd McKenzie" w:date="2013-06-04T19:02:00Z" w:initials="LRM">
     <w:p>
       <w:pPr>
         <w:pStyle w:val="CommentText"/>
@@ -27600,11 +27346,60 @@
         <w:annotationRef/>
       </w:r>
       <w:r>
-        <w:t>Which module describes these?</w:t>
+        <w:t>This content was already covered elsewhere and is more appropriate there</w:t>
       </w:r>
     </w:p>
   </w:comment>
-  <w:comment w:id="64" w:author="David Hay" w:date="2013-05-24T10:06:00Z" w:initials="DH">
+  <w:comment w:id="12" w:author="Lloyd McKenzie" w:date="2013-06-04T19:02:00Z" w:initials="LRM">
+    <w:p>
+      <w:pPr>
+        <w:pStyle w:val="CommentText"/>
+      </w:pPr>
+      <w:r>
+        <w:rPr>
+          <w:rStyle w:val="CommentReference"/>
+        </w:rPr>
+        <w:annotationRef/>
+      </w:r>
+      <w:r>
+        <w:t>Move this to another section on translation/transformation.  It doesn't belong here.</w:t>
+      </w:r>
+    </w:p>
+  </w:comment>
+  <w:comment w:id="19" w:author="Lloyd McKenzie" w:date="2013-06-04T19:03:00Z" w:initials="LRM">
+    <w:p>
+      <w:pPr>
+        <w:pStyle w:val="CommentText"/>
+        <w:ind w:left="720" w:hanging="436"/>
+      </w:pPr>
+      <w:r>
+        <w:rPr>
+          <w:rStyle w:val="CommentReference"/>
+        </w:rPr>
+        <w:annotationRef/>
+      </w:r>
+      <w:r>
+        <w:t>his statement doesn't really belong under governance.</w:t>
+      </w:r>
+    </w:p>
+  </w:comment>
+  <w:comment w:id="24" w:author="Lloyd McKenzie" w:date="2013-06-04T19:06:00Z" w:initials="LRM">
+    <w:p>
+      <w:pPr>
+        <w:pStyle w:val="CommentText"/>
+      </w:pPr>
+      <w:r>
+        <w:rPr>
+          <w:rStyle w:val="CommentReference"/>
+        </w:rPr>
+        <w:annotationRef/>
+      </w:r>
+      <w:r>
+        <w:t>I find myself wanting to talk about the 80% here, but that hasn't been introduced yet.  I think we need a section prior to this one that talks about the principles for FHIR such as extensibility, 80%, etc. so we can reference that elsewhere.</w:t>
+      </w:r>
+    </w:p>
+  </w:comment>
+  <w:comment w:id="68" w:author="David Hay" w:date="2013-05-24T10:06:00Z" w:initials="DH">
     <w:p>
       <w:pPr>
         <w:pStyle w:val="CommentText"/>
@@ -31720,6 +31515,119 @@
     </w:lvl>
   </w:abstractNum>
   <w:abstractNum w:abstractNumId="35">
+    <w:nsid w:val="3C3F75F4"/>
+    <w:multiLevelType w:val="hybridMultilevel"/>
+    <w:tmpl w:val="E01A07DC"/>
+    <w:lvl w:ilvl="0" w:tplc="04090001">
+      <w:start w:val="1"/>
+      <w:numFmt w:val="bullet"/>
+      <w:lvlText w:val=""/>
+      <w:lvlJc w:val="left"/>
+      <w:pPr>
+        <w:ind w:left="1004" w:hanging="360"/>
+      </w:pPr>
+      <w:rPr>
+        <w:rFonts w:ascii="Symbol" w:hAnsi="Symbol" w:hint="default"/>
+      </w:rPr>
+    </w:lvl>
+    <w:lvl w:ilvl="1" w:tplc="04090003" w:tentative="1">
+      <w:start w:val="1"/>
+      <w:numFmt w:val="bullet"/>
+      <w:lvlText w:val="o"/>
+      <w:lvlJc w:val="left"/>
+      <w:pPr>
+        <w:ind w:left="1724" w:hanging="360"/>
+      </w:pPr>
+      <w:rPr>
+        <w:rFonts w:ascii="Courier New" w:hAnsi="Courier New" w:hint="default"/>
+      </w:rPr>
+    </w:lvl>
+    <w:lvl w:ilvl="2" w:tplc="04090005" w:tentative="1">
+      <w:start w:val="1"/>
+      <w:numFmt w:val="bullet"/>
+      <w:lvlText w:val=""/>
+      <w:lvlJc w:val="left"/>
+      <w:pPr>
+        <w:ind w:left="2444" w:hanging="360"/>
+      </w:pPr>
+      <w:rPr>
+        <w:rFonts w:ascii="Wingdings" w:hAnsi="Wingdings" w:hint="default"/>
+      </w:rPr>
+    </w:lvl>
+    <w:lvl w:ilvl="3" w:tplc="04090001" w:tentative="1">
+      <w:start w:val="1"/>
+      <w:numFmt w:val="bullet"/>
+      <w:lvlText w:val=""/>
+      <w:lvlJc w:val="left"/>
+      <w:pPr>
+        <w:ind w:left="3164" w:hanging="360"/>
+      </w:pPr>
+      <w:rPr>
+        <w:rFonts w:ascii="Symbol" w:hAnsi="Symbol" w:hint="default"/>
+      </w:rPr>
+    </w:lvl>
+    <w:lvl w:ilvl="4" w:tplc="04090003" w:tentative="1">
+      <w:start w:val="1"/>
+      <w:numFmt w:val="bullet"/>
+      <w:lvlText w:val="o"/>
+      <w:lvlJc w:val="left"/>
+      <w:pPr>
+        <w:ind w:left="3884" w:hanging="360"/>
+      </w:pPr>
+      <w:rPr>
+        <w:rFonts w:ascii="Courier New" w:hAnsi="Courier New" w:hint="default"/>
+      </w:rPr>
+    </w:lvl>
+    <w:lvl w:ilvl="5" w:tplc="04090005" w:tentative="1">
+      <w:start w:val="1"/>
+      <w:numFmt w:val="bullet"/>
+      <w:lvlText w:val=""/>
+      <w:lvlJc w:val="left"/>
+      <w:pPr>
+        <w:ind w:left="4604" w:hanging="360"/>
+      </w:pPr>
+      <w:rPr>
+        <w:rFonts w:ascii="Wingdings" w:hAnsi="Wingdings" w:hint="default"/>
+      </w:rPr>
+    </w:lvl>
+    <w:lvl w:ilvl="6" w:tplc="04090001" w:tentative="1">
+      <w:start w:val="1"/>
+      <w:numFmt w:val="bullet"/>
+      <w:lvlText w:val=""/>
+      <w:lvlJc w:val="left"/>
+      <w:pPr>
+        <w:ind w:left="5324" w:hanging="360"/>
+      </w:pPr>
+      <w:rPr>
+        <w:rFonts w:ascii="Symbol" w:hAnsi="Symbol" w:hint="default"/>
+      </w:rPr>
+    </w:lvl>
+    <w:lvl w:ilvl="7" w:tplc="04090003" w:tentative="1">
+      <w:start w:val="1"/>
+      <w:numFmt w:val="bullet"/>
+      <w:lvlText w:val="o"/>
+      <w:lvlJc w:val="left"/>
+      <w:pPr>
+        <w:ind w:left="6044" w:hanging="360"/>
+      </w:pPr>
+      <w:rPr>
+        <w:rFonts w:ascii="Courier New" w:hAnsi="Courier New" w:hint="default"/>
+      </w:rPr>
+    </w:lvl>
+    <w:lvl w:ilvl="8" w:tplc="04090005" w:tentative="1">
+      <w:start w:val="1"/>
+      <w:numFmt w:val="bullet"/>
+      <w:lvlText w:val=""/>
+      <w:lvlJc w:val="left"/>
+      <w:pPr>
+        <w:ind w:left="6764" w:hanging="360"/>
+      </w:pPr>
+      <w:rPr>
+        <w:rFonts w:ascii="Wingdings" w:hAnsi="Wingdings" w:hint="default"/>
+      </w:rPr>
+    </w:lvl>
+  </w:abstractNum>
+  <w:abstractNum w:abstractNumId="36">
     <w:nsid w:val="416A3B19"/>
     <w:multiLevelType w:val="hybridMultilevel"/>
     <w:tmpl w:val="D38E76CA"/>
@@ -31832,7 +31740,7 @@
       </w:rPr>
     </w:lvl>
   </w:abstractNum>
-  <w:abstractNum w:abstractNumId="36">
+  <w:abstractNum w:abstractNumId="37">
     <w:nsid w:val="41940573"/>
     <w:multiLevelType w:val="hybridMultilevel"/>
     <w:tmpl w:val="52F4C4CC"/>
@@ -31945,7 +31853,7 @@
       </w:rPr>
     </w:lvl>
   </w:abstractNum>
-  <w:abstractNum w:abstractNumId="37">
+  <w:abstractNum w:abstractNumId="38">
     <w:nsid w:val="42E50CAF"/>
     <w:multiLevelType w:val="hybridMultilevel"/>
     <w:tmpl w:val="6A72F4B8"/>
@@ -32058,7 +31966,7 @@
       </w:rPr>
     </w:lvl>
   </w:abstractNum>
-  <w:abstractNum w:abstractNumId="38">
+  <w:abstractNum w:abstractNumId="39">
     <w:nsid w:val="43251C28"/>
     <w:multiLevelType w:val="hybridMultilevel"/>
     <w:tmpl w:val="BEE007E2"/>
@@ -32144,7 +32052,7 @@
       </w:pPr>
     </w:lvl>
   </w:abstractNum>
-  <w:abstractNum w:abstractNumId="39">
+  <w:abstractNum w:abstractNumId="40">
     <w:nsid w:val="46CA05FF"/>
     <w:multiLevelType w:val="hybridMultilevel"/>
     <w:tmpl w:val="6FC0A366"/>
@@ -32257,7 +32165,7 @@
       </w:rPr>
     </w:lvl>
   </w:abstractNum>
-  <w:abstractNum w:abstractNumId="40">
+  <w:abstractNum w:abstractNumId="41">
     <w:nsid w:val="48890508"/>
     <w:multiLevelType w:val="hybridMultilevel"/>
     <w:tmpl w:val="4B36B57C"/>
@@ -32370,7 +32278,7 @@
       </w:rPr>
     </w:lvl>
   </w:abstractNum>
-  <w:abstractNum w:abstractNumId="41">
+  <w:abstractNum w:abstractNumId="42">
     <w:nsid w:val="4E7D5E0B"/>
     <w:multiLevelType w:val="hybridMultilevel"/>
     <w:tmpl w:val="FB14D4F4"/>
@@ -32483,7 +32391,7 @@
       </w:rPr>
     </w:lvl>
   </w:abstractNum>
-  <w:abstractNum w:abstractNumId="42">
+  <w:abstractNum w:abstractNumId="43">
     <w:nsid w:val="4EAA124A"/>
     <w:multiLevelType w:val="hybridMultilevel"/>
     <w:tmpl w:val="885229B6"/>
@@ -32596,7 +32504,7 @@
       </w:rPr>
     </w:lvl>
   </w:abstractNum>
-  <w:abstractNum w:abstractNumId="43">
+  <w:abstractNum w:abstractNumId="44">
     <w:nsid w:val="571803C4"/>
     <w:multiLevelType w:val="hybridMultilevel"/>
     <w:tmpl w:val="84FAE9B8"/>
@@ -32709,7 +32617,7 @@
       </w:rPr>
     </w:lvl>
   </w:abstractNum>
-  <w:abstractNum w:abstractNumId="44">
+  <w:abstractNum w:abstractNumId="45">
     <w:nsid w:val="59037E40"/>
     <w:multiLevelType w:val="hybridMultilevel"/>
     <w:tmpl w:val="6FE2CE28"/>
@@ -32822,7 +32730,7 @@
       </w:rPr>
     </w:lvl>
   </w:abstractNum>
-  <w:abstractNum w:abstractNumId="45">
+  <w:abstractNum w:abstractNumId="46">
     <w:nsid w:val="5C7F4013"/>
     <w:multiLevelType w:val="hybridMultilevel"/>
     <w:tmpl w:val="A52AE79A"/>
@@ -32935,7 +32843,7 @@
       </w:rPr>
     </w:lvl>
   </w:abstractNum>
-  <w:abstractNum w:abstractNumId="46">
+  <w:abstractNum w:abstractNumId="47">
     <w:nsid w:val="64D46552"/>
     <w:multiLevelType w:val="hybridMultilevel"/>
     <w:tmpl w:val="AF04DC04"/>
@@ -33048,7 +32956,7 @@
       </w:rPr>
     </w:lvl>
   </w:abstractNum>
-  <w:abstractNum w:abstractNumId="47">
+  <w:abstractNum w:abstractNumId="48">
     <w:nsid w:val="65A95B16"/>
     <w:multiLevelType w:val="hybridMultilevel"/>
     <w:tmpl w:val="76344644"/>
@@ -33161,7 +33069,7 @@
       </w:rPr>
     </w:lvl>
   </w:abstractNum>
-  <w:abstractNum w:abstractNumId="48">
+  <w:abstractNum w:abstractNumId="49">
     <w:nsid w:val="662D0C75"/>
     <w:multiLevelType w:val="hybridMultilevel"/>
     <w:tmpl w:val="2144900E"/>
@@ -33274,7 +33182,7 @@
       </w:rPr>
     </w:lvl>
   </w:abstractNum>
-  <w:abstractNum w:abstractNumId="49">
+  <w:abstractNum w:abstractNumId="50">
     <w:nsid w:val="6AAE7399"/>
     <w:multiLevelType w:val="hybridMultilevel"/>
     <w:tmpl w:val="1C42516E"/>
@@ -33387,7 +33295,7 @@
       </w:rPr>
     </w:lvl>
   </w:abstractNum>
-  <w:abstractNum w:abstractNumId="50">
+  <w:abstractNum w:abstractNumId="51">
     <w:nsid w:val="6EC30150"/>
     <w:multiLevelType w:val="hybridMultilevel"/>
     <w:tmpl w:val="C218B132"/>
@@ -33476,7 +33384,7 @@
       </w:pPr>
     </w:lvl>
   </w:abstractNum>
-  <w:abstractNum w:abstractNumId="51">
+  <w:abstractNum w:abstractNumId="52">
     <w:nsid w:val="71C022FA"/>
     <w:multiLevelType w:val="hybridMultilevel"/>
     <w:tmpl w:val="13E8EDAA"/>
@@ -33589,7 +33497,7 @@
       </w:rPr>
     </w:lvl>
   </w:abstractNum>
-  <w:abstractNum w:abstractNumId="52">
+  <w:abstractNum w:abstractNumId="53">
     <w:nsid w:val="74F703B9"/>
     <w:multiLevelType w:val="hybridMultilevel"/>
     <w:tmpl w:val="F5E030DE"/>
@@ -33702,7 +33610,7 @@
       </w:rPr>
     </w:lvl>
   </w:abstractNum>
-  <w:abstractNum w:abstractNumId="53">
+  <w:abstractNum w:abstractNumId="54">
     <w:nsid w:val="77472BE6"/>
     <w:multiLevelType w:val="hybridMultilevel"/>
     <w:tmpl w:val="AA900778"/>
@@ -33815,7 +33723,7 @@
       </w:rPr>
     </w:lvl>
   </w:abstractNum>
-  <w:abstractNum w:abstractNumId="54">
+  <w:abstractNum w:abstractNumId="55">
     <w:nsid w:val="7BE8434C"/>
     <w:multiLevelType w:val="hybridMultilevel"/>
     <w:tmpl w:val="F35224B6"/>
@@ -33935,10 +33843,10 @@
     <w:abstractNumId w:val="24"/>
   </w:num>
   <w:num w:numId="3">
-    <w:abstractNumId w:val="37"/>
+    <w:abstractNumId w:val="38"/>
   </w:num>
   <w:num w:numId="4">
-    <w:abstractNumId w:val="41"/>
+    <w:abstractNumId w:val="42"/>
   </w:num>
   <w:num w:numId="5">
     <w:abstractNumId w:val="0"/>
@@ -33953,22 +33861,22 @@
     <w:abstractNumId w:val="4"/>
   </w:num>
   <w:num w:numId="9">
-    <w:abstractNumId w:val="52"/>
+    <w:abstractNumId w:val="53"/>
   </w:num>
   <w:num w:numId="10">
-    <w:abstractNumId w:val="48"/>
+    <w:abstractNumId w:val="49"/>
   </w:num>
   <w:num w:numId="11">
-    <w:abstractNumId w:val="47"/>
+    <w:abstractNumId w:val="48"/>
   </w:num>
   <w:num w:numId="12">
     <w:abstractNumId w:val="26"/>
   </w:num>
   <w:num w:numId="13">
-    <w:abstractNumId w:val="53"/>
+    <w:abstractNumId w:val="54"/>
   </w:num>
   <w:num w:numId="14">
-    <w:abstractNumId w:val="39"/>
+    <w:abstractNumId w:val="40"/>
   </w:num>
   <w:num w:numId="15">
     <w:abstractNumId w:val="33"/>
@@ -33986,13 +33894,13 @@
     <w:abstractNumId w:val="30"/>
   </w:num>
   <w:num w:numId="20">
-    <w:abstractNumId w:val="42"/>
+    <w:abstractNumId w:val="43"/>
   </w:num>
   <w:num w:numId="21">
-    <w:abstractNumId w:val="45"/>
+    <w:abstractNumId w:val="46"/>
   </w:num>
   <w:num w:numId="22">
-    <w:abstractNumId w:val="49"/>
+    <w:abstractNumId w:val="50"/>
   </w:num>
   <w:num w:numId="23">
     <w:abstractNumId w:val="1"/>
@@ -34004,19 +33912,19 @@
     <w:abstractNumId w:val="2"/>
   </w:num>
   <w:num w:numId="26">
-    <w:abstractNumId w:val="43"/>
+    <w:abstractNumId w:val="44"/>
   </w:num>
   <w:num w:numId="27">
     <w:abstractNumId w:val="31"/>
   </w:num>
   <w:num w:numId="28">
-    <w:abstractNumId w:val="46"/>
+    <w:abstractNumId w:val="47"/>
   </w:num>
   <w:num w:numId="29">
     <w:abstractNumId w:val="28"/>
   </w:num>
   <w:num w:numId="30">
-    <w:abstractNumId w:val="38"/>
+    <w:abstractNumId w:val="39"/>
   </w:num>
   <w:num w:numId="31">
     <w:abstractNumId w:val="16"/>
@@ -34034,7 +33942,7 @@
     <w:abstractNumId w:val="15"/>
   </w:num>
   <w:num w:numId="36">
-    <w:abstractNumId w:val="36"/>
+    <w:abstractNumId w:val="37"/>
   </w:num>
   <w:num w:numId="37">
     <w:abstractNumId w:val="14"/>
@@ -34043,22 +33951,22 @@
     <w:abstractNumId w:val="22"/>
   </w:num>
   <w:num w:numId="39">
-    <w:abstractNumId w:val="50"/>
+    <w:abstractNumId w:val="51"/>
   </w:num>
   <w:num w:numId="40">
-    <w:abstractNumId w:val="35"/>
+    <w:abstractNumId w:val="36"/>
   </w:num>
   <w:num w:numId="41">
     <w:abstractNumId w:val="13"/>
   </w:num>
   <w:num w:numId="42">
-    <w:abstractNumId w:val="54"/>
+    <w:abstractNumId w:val="55"/>
   </w:num>
   <w:num w:numId="43">
     <w:abstractNumId w:val="3"/>
   </w:num>
   <w:num w:numId="44">
-    <w:abstractNumId w:val="40"/>
+    <w:abstractNumId w:val="41"/>
   </w:num>
   <w:num w:numId="45">
     <w:abstractNumId w:val="6"/>
@@ -34076,10 +33984,10 @@
     <w:abstractNumId w:val="11"/>
   </w:num>
   <w:num w:numId="50">
-    <w:abstractNumId w:val="44"/>
+    <w:abstractNumId w:val="45"/>
   </w:num>
   <w:num w:numId="51">
-    <w:abstractNumId w:val="51"/>
+    <w:abstractNumId w:val="52"/>
   </w:num>
   <w:num w:numId="52">
     <w:abstractNumId w:val="17"/>
@@ -34092,6 +34000,9 @@
   </w:num>
   <w:num w:numId="55">
     <w:abstractNumId w:val="5"/>
+  </w:num>
+  <w:num w:numId="56">
+    <w:abstractNumId w:val="35"/>
   </w:num>
   <w:numIdMacAtCleanup w:val="47"/>
 </w:numbering>
@@ -36190,7 +36101,7 @@
 </file>
 
 <file path=customXml/itemProps1.xml><?xml version="1.0" encoding="utf-8"?>
-<ds:datastoreItem xmlns:ds="http://schemas.openxmlformats.org/officeDocument/2006/customXml" ds:itemID="{71CA336F-D4D1-4840-828B-F993EEAF4892}">
+<ds:datastoreItem xmlns:ds="http://schemas.openxmlformats.org/officeDocument/2006/customXml" ds:itemID="{8DDB38F5-5742-AB47-9172-F0C4B3BF177C}">
   <ds:schemaRefs>
     <ds:schemaRef ds:uri="http://schemas.openxmlformats.org/officeDocument/2006/bibliography"/>
   </ds:schemaRefs>

</xml_diff>